<commit_message>
Added solution to program
</commit_message>
<xml_diff>
--- a/ProblemSolvingCN 13 3 2 Use Ping and Traceroute to Test Network Connectivity.docx
+++ b/ProblemSolvingCN 13 3 2 Use Ping and Traceroute to Test Network Connectivity.docx
@@ -1,6 +1,6 @@
 
 <file path=word/document.xml><?xml version="1.0" encoding="utf-8"?>
-<w:document xmlns:wpc="http://schemas.microsoft.com/office/word/2010/wordprocessingCanvas" xmlns:cx="http://schemas.microsoft.com/office/drawing/2014/chartex" xmlns:cx1="http://schemas.microsoft.com/office/drawing/2015/9/8/chartex" xmlns:cx2="http://schemas.microsoft.com/office/drawing/2015/10/21/chartex" xmlns:cx3="http://schemas.microsoft.com/office/drawing/2016/5/9/chartex" xmlns:cx4="http://schemas.microsoft.com/office/drawing/2016/5/10/chartex" xmlns:cx5="http://schemas.microsoft.com/office/drawing/2016/5/11/chartex" xmlns:cx6="http://schemas.microsoft.com/office/drawing/2016/5/12/chartex" xmlns:cx7="http://schemas.microsoft.com/office/drawing/2016/5/13/chartex" xmlns:cx8="http://schemas.microsoft.com/office/drawing/2016/5/14/chartex" xmlns:mc="http://schemas.openxmlformats.org/markup-compatibility/2006" xmlns:aink="http://schemas.microsoft.com/office/drawing/2016/ink" xmlns:am3d="http://schemas.microsoft.com/office/drawing/2017/model3d" xmlns:o="urn:schemas-microsoft-com:office:office" xmlns:r="http://schemas.openxmlformats.org/officeDocument/2006/relationships" xmlns:m="http://schemas.openxmlformats.org/officeDocument/2006/math" xmlns:v="urn:schemas-microsoft-com:vml" xmlns:wp14="http://schemas.microsoft.com/office/word/2010/wordprocessingDrawing" xmlns:wp="http://schemas.openxmlformats.org/drawingml/2006/wordprocessingDrawing" xmlns:w10="urn:schemas-microsoft-com:office:word" xmlns:w="http://schemas.openxmlformats.org/wordprocessingml/2006/main" xmlns:w14="http://schemas.microsoft.com/office/word/2010/wordml" xmlns:w15="http://schemas.microsoft.com/office/word/2012/wordml" xmlns:w16cex="http://schemas.microsoft.com/office/word/2018/wordml/cex" xmlns:w16cid="http://schemas.microsoft.com/office/word/2016/wordml/cid" xmlns:w16="http://schemas.microsoft.com/office/word/2018/wordml" xmlns:w16sdtdh="http://schemas.microsoft.com/office/word/2020/wordml/sdtdatahash" xmlns:w16se="http://schemas.microsoft.com/office/word/2015/wordml/symex" xmlns:wpg="http://schemas.microsoft.com/office/word/2010/wordprocessingGroup" xmlns:wpi="http://schemas.microsoft.com/office/word/2010/wordprocessingInk" xmlns:wne="http://schemas.microsoft.com/office/word/2006/wordml" xmlns:wps="http://schemas.microsoft.com/office/word/2010/wordprocessingShape" mc:Ignorable="w14 w15 w16se w16cid w16 w16cex w16sdtdh wp14">
+<w:document xmlns:wpc="http://schemas.microsoft.com/office/word/2010/wordprocessingCanvas" xmlns:cx="http://schemas.microsoft.com/office/drawing/2014/chartex" xmlns:cx1="http://schemas.microsoft.com/office/drawing/2015/9/8/chartex" xmlns:cx2="http://schemas.microsoft.com/office/drawing/2015/10/21/chartex" xmlns:cx3="http://schemas.microsoft.com/office/drawing/2016/5/9/chartex" xmlns:cx4="http://schemas.microsoft.com/office/drawing/2016/5/10/chartex" xmlns:cx5="http://schemas.microsoft.com/office/drawing/2016/5/11/chartex" xmlns:cx6="http://schemas.microsoft.com/office/drawing/2016/5/12/chartex" xmlns:cx7="http://schemas.microsoft.com/office/drawing/2016/5/13/chartex" xmlns:cx8="http://schemas.microsoft.com/office/drawing/2016/5/14/chartex" xmlns:mc="http://schemas.openxmlformats.org/markup-compatibility/2006" xmlns:aink="http://schemas.microsoft.com/office/drawing/2016/ink" xmlns:am3d="http://schemas.microsoft.com/office/drawing/2017/model3d" xmlns:o="urn:schemas-microsoft-com:office:office" xmlns:oel="http://schemas.microsoft.com/office/2019/extlst" xmlns:r="http://schemas.openxmlformats.org/officeDocument/2006/relationships" xmlns:m="http://schemas.openxmlformats.org/officeDocument/2006/math" xmlns:v="urn:schemas-microsoft-com:vml" xmlns:wp14="http://schemas.microsoft.com/office/word/2010/wordprocessingDrawing" xmlns:wp="http://schemas.openxmlformats.org/drawingml/2006/wordprocessingDrawing" xmlns:w10="urn:schemas-microsoft-com:office:word" xmlns:w="http://schemas.openxmlformats.org/wordprocessingml/2006/main" xmlns:w14="http://schemas.microsoft.com/office/word/2010/wordml" xmlns:w15="http://schemas.microsoft.com/office/word/2012/wordml" xmlns:w16cex="http://schemas.microsoft.com/office/word/2018/wordml/cex" xmlns:w16cid="http://schemas.microsoft.com/office/word/2016/wordml/cid" xmlns:w16="http://schemas.microsoft.com/office/word/2018/wordml" xmlns:w16sdtdh="http://schemas.microsoft.com/office/word/2020/wordml/sdtdatahash" xmlns:w16se="http://schemas.microsoft.com/office/word/2015/wordml/symex" xmlns:wpg="http://schemas.microsoft.com/office/word/2010/wordprocessingGroup" xmlns:wpi="http://schemas.microsoft.com/office/word/2010/wordprocessingInk" xmlns:wne="http://schemas.microsoft.com/office/word/2006/wordml" xmlns:wps="http://schemas.microsoft.com/office/word/2010/wordprocessingShape" mc:Ignorable="w14 w15 w16se w16cid w16 w16cex w16sdtdh wp14">
   <w:body>
     <w:p>
       <w:pPr>
@@ -202,7 +202,27 @@
           <w:sz w:val="28"/>
           <w:szCs w:val="28"/>
         </w:rPr>
-        <w:t xml:space="preserve"> Use Tracert and Traceroute Commands for Basic Network Testing</w:t>
+        <w:t xml:space="preserve"> Use </w:t>
+      </w:r>
+      <w:proofErr w:type="spellStart"/>
+      <w:r>
+        <w:rPr>
+          <w:rFonts w:ascii="Times New Roman" w:hAnsi="Times New Roman" w:cs="Times New Roman"/>
+          <w:bCs/>
+          <w:sz w:val="28"/>
+          <w:szCs w:val="28"/>
+        </w:rPr>
+        <w:t>Tracert</w:t>
+      </w:r>
+      <w:proofErr w:type="spellEnd"/>
+      <w:r>
+        <w:rPr>
+          <w:rFonts w:ascii="Times New Roman" w:hAnsi="Times New Roman" w:cs="Times New Roman"/>
+          <w:bCs/>
+          <w:sz w:val="28"/>
+          <w:szCs w:val="28"/>
+        </w:rPr>
+        <w:t xml:space="preserve"> and Traceroute Commands for Basic Network Testing</w:t>
       </w:r>
     </w:p>
     <w:p>
@@ -274,7 +294,27 @@
           <w:sz w:val="28"/>
           <w:szCs w:val="28"/>
         </w:rPr>
-        <w:t>The traceroute utility is a network diagnostic tool for displaying the path or route and measuring the transit delays of packets travelling an IP network. The tracert utility is available on Windows, and a similar utility, traceroute, is available on Unix-like OS and Cisco IOS.</w:t>
+        <w:t xml:space="preserve">The traceroute utility is a network diagnostic tool for displaying the path or route and measuring the transit delays of packets travelling an IP network. The </w:t>
+      </w:r>
+      <w:proofErr w:type="spellStart"/>
+      <w:r>
+        <w:rPr>
+          <w:rFonts w:ascii="Times New Roman" w:hAnsi="Times New Roman" w:cs="Times New Roman"/>
+          <w:color w:val="000000"/>
+          <w:sz w:val="28"/>
+          <w:szCs w:val="28"/>
+        </w:rPr>
+        <w:t>tracert</w:t>
+      </w:r>
+      <w:proofErr w:type="spellEnd"/>
+      <w:r>
+        <w:rPr>
+          <w:rFonts w:ascii="Times New Roman" w:hAnsi="Times New Roman" w:cs="Times New Roman"/>
+          <w:color w:val="000000"/>
+          <w:sz w:val="28"/>
+          <w:szCs w:val="28"/>
+        </w:rPr>
+        <w:t xml:space="preserve"> utility is available on Windows, and a similar utility, traceroute, is available on Unix-like OS and Cisco IOS.</w:t>
       </w:r>
     </w:p>
     <w:p>
@@ -409,25 +449,7 @@
           <w:sz w:val="28"/>
           <w:szCs w:val="28"/>
         </w:rPr>
-        <w:t xml:space="preserve"> The </w:t>
-      </w:r>
-      <w:r>
-        <w:rPr>
-          <w:rFonts w:ascii="Times New Roman" w:hAnsi="Times New Roman" w:cs="Times New Roman"/>
-          <w:color w:val="000000"/>
-          <w:sz w:val="28"/>
-          <w:szCs w:val="28"/>
-        </w:rPr>
-        <w:t xml:space="preserve">switch </w:t>
-      </w:r>
-      <w:r>
-        <w:rPr>
-          <w:rFonts w:ascii="Times New Roman" w:hAnsi="Times New Roman" w:cs="Times New Roman"/>
-          <w:color w:val="000000"/>
-          <w:sz w:val="28"/>
-          <w:szCs w:val="28"/>
-        </w:rPr>
-        <w:t xml:space="preserve">Cisco Catalyst 2960 and the router </w:t>
+        <w:t xml:space="preserve"> The switch Cisco Catalyst 2960 and the router </w:t>
       </w:r>
       <w:r>
         <w:rPr>
@@ -512,15 +534,7 @@
           <w:sz w:val="28"/>
           <w:szCs w:val="28"/>
         </w:rPr>
-        <w:t xml:space="preserve"> </w:t>
-      </w:r>
-      <w:r>
-        <w:rPr>
-          <w:rFonts w:ascii="Times New Roman" w:hAnsi="Times New Roman" w:cs="Times New Roman"/>
-          <w:sz w:val="28"/>
-          <w:szCs w:val="28"/>
-        </w:rPr>
-        <w:t xml:space="preserve">The </w:t>
+        <w:t xml:space="preserve"> The </w:t>
       </w:r>
       <w:r>
         <w:rPr>
@@ -558,15 +572,27 @@
         </w:rPr>
         <w:t xml:space="preserve">template or the </w:t>
       </w:r>
-      <w:r>
-        <w:rPr>
-          <w:rFonts w:ascii="Times New Roman" w:hAnsi="Times New Roman" w:cs="Times New Roman"/>
-          <w:b/>
-          <w:bCs/>
-          <w:sz w:val="28"/>
-          <w:szCs w:val="28"/>
-        </w:rPr>
-        <w:t xml:space="preserve">lanbase-routing </w:t>
+      <w:proofErr w:type="spellStart"/>
+      <w:r>
+        <w:rPr>
+          <w:rFonts w:ascii="Times New Roman" w:hAnsi="Times New Roman" w:cs="Times New Roman"/>
+          <w:b/>
+          <w:bCs/>
+          <w:sz w:val="28"/>
+          <w:szCs w:val="28"/>
+        </w:rPr>
+        <w:t>lanbase</w:t>
+      </w:r>
+      <w:proofErr w:type="spellEnd"/>
+      <w:r>
+        <w:rPr>
+          <w:rFonts w:ascii="Times New Roman" w:hAnsi="Times New Roman" w:cs="Times New Roman"/>
+          <w:b/>
+          <w:bCs/>
+          <w:sz w:val="28"/>
+          <w:szCs w:val="28"/>
+        </w:rPr>
+        <w:t xml:space="preserve">-routing </w:t>
       </w:r>
       <w:r>
         <w:rPr>
@@ -598,7 +624,27 @@
           <w:sz w:val="28"/>
           <w:szCs w:val="28"/>
         </w:rPr>
-        <w:t>S1# show sdm prefer</w:t>
+        <w:t xml:space="preserve">S1# show </w:t>
+      </w:r>
+      <w:proofErr w:type="spellStart"/>
+      <w:r>
+        <w:rPr>
+          <w:rFonts w:ascii="Times New Roman" w:hAnsi="Times New Roman" w:cs="Times New Roman"/>
+          <w:color w:val="000000"/>
+          <w:sz w:val="28"/>
+          <w:szCs w:val="28"/>
+        </w:rPr>
+        <w:t>sdm</w:t>
+      </w:r>
+      <w:proofErr w:type="spellEnd"/>
+      <w:r>
+        <w:rPr>
+          <w:rFonts w:ascii="Times New Roman" w:hAnsi="Times New Roman" w:cs="Times New Roman"/>
+          <w:color w:val="000000"/>
+          <w:sz w:val="28"/>
+          <w:szCs w:val="28"/>
+        </w:rPr>
+        <w:t xml:space="preserve"> prefer</w:t>
       </w:r>
     </w:p>
     <w:p>
@@ -692,16 +738,29 @@
         </w:rPr>
         <w:t xml:space="preserve">S1(config)# </w:t>
       </w:r>
-      <w:r>
-        <w:rPr>
-          <w:rFonts w:ascii="Courier New" w:hAnsi="Courier New" w:cs="Courier New"/>
-          <w:b/>
-          <w:bCs/>
-          <w:color w:val="000000"/>
-          <w:sz w:val="28"/>
-          <w:szCs w:val="28"/>
-        </w:rPr>
-        <w:t>sdm prefer dual-ipv4-and-ipv6 default</w:t>
+      <w:proofErr w:type="spellStart"/>
+      <w:r>
+        <w:rPr>
+          <w:rFonts w:ascii="Courier New" w:hAnsi="Courier New" w:cs="Courier New"/>
+          <w:b/>
+          <w:bCs/>
+          <w:color w:val="000000"/>
+          <w:sz w:val="28"/>
+          <w:szCs w:val="28"/>
+        </w:rPr>
+        <w:t>sdm</w:t>
+      </w:r>
+      <w:proofErr w:type="spellEnd"/>
+      <w:r>
+        <w:rPr>
+          <w:rFonts w:ascii="Courier New" w:hAnsi="Courier New" w:cs="Courier New"/>
+          <w:b/>
+          <w:bCs/>
+          <w:color w:val="000000"/>
+          <w:sz w:val="28"/>
+          <w:szCs w:val="28"/>
+        </w:rPr>
+        <w:t xml:space="preserve"> prefer dual-ipv4-and-ipv6 default</w:t>
       </w:r>
     </w:p>
     <w:p>
@@ -1247,7 +1306,29 @@
           <w:sz w:val="28"/>
           <w:szCs w:val="28"/>
         </w:rPr>
-        <w:t>no ip domain lookup</w:t>
+        <w:t xml:space="preserve">no </w:t>
+      </w:r>
+      <w:proofErr w:type="spellStart"/>
+      <w:r>
+        <w:rPr>
+          <w:rFonts w:ascii="Courier New" w:eastAsia="Times New Roman" w:hAnsi="Courier New" w:cs="Courier New"/>
+          <w:bCs/>
+          <w:color w:val="000000" w:themeColor="text1"/>
+          <w:sz w:val="28"/>
+          <w:szCs w:val="28"/>
+        </w:rPr>
+        <w:t>ip</w:t>
+      </w:r>
+      <w:proofErr w:type="spellEnd"/>
+      <w:r>
+        <w:rPr>
+          <w:rFonts w:ascii="Courier New" w:eastAsia="Times New Roman" w:hAnsi="Courier New" w:cs="Courier New"/>
+          <w:bCs/>
+          <w:color w:val="000000" w:themeColor="text1"/>
+          <w:sz w:val="28"/>
+          <w:szCs w:val="28"/>
+        </w:rPr>
+        <w:t xml:space="preserve"> domain lookup</w:t>
       </w:r>
     </w:p>
     <w:p>
@@ -1308,15 +1389,27 @@
           <w:szCs w:val="28"/>
         </w:rPr>
       </w:pPr>
-      <w:r>
-        <w:rPr>
-          <w:rFonts w:ascii="Courier New" w:eastAsia="Times New Roman" w:hAnsi="Courier New" w:cs="Courier New"/>
-          <w:bCs/>
-          <w:color w:val="000000" w:themeColor="text1"/>
-          <w:sz w:val="28"/>
-          <w:szCs w:val="28"/>
-        </w:rPr>
-        <w:t>ip address 64.100.0.2 255.255.255.252</w:t>
+      <w:proofErr w:type="spellStart"/>
+      <w:r>
+        <w:rPr>
+          <w:rFonts w:ascii="Courier New" w:eastAsia="Times New Roman" w:hAnsi="Courier New" w:cs="Courier New"/>
+          <w:bCs/>
+          <w:color w:val="000000" w:themeColor="text1"/>
+          <w:sz w:val="28"/>
+          <w:szCs w:val="28"/>
+        </w:rPr>
+        <w:t>ip</w:t>
+      </w:r>
+      <w:proofErr w:type="spellEnd"/>
+      <w:r>
+        <w:rPr>
+          <w:rFonts w:ascii="Courier New" w:eastAsia="Times New Roman" w:hAnsi="Courier New" w:cs="Courier New"/>
+          <w:bCs/>
+          <w:color w:val="000000" w:themeColor="text1"/>
+          <w:sz w:val="28"/>
+          <w:szCs w:val="28"/>
+        </w:rPr>
+        <w:t xml:space="preserve"> address 64.100.0.2 255.255.255.252</w:t>
       </w:r>
     </w:p>
     <w:p>
@@ -1377,15 +1470,49 @@
           <w:szCs w:val="28"/>
         </w:rPr>
       </w:pPr>
-      <w:r>
-        <w:rPr>
-          <w:rFonts w:ascii="Courier New" w:eastAsia="Times New Roman" w:hAnsi="Courier New" w:cs="Courier New"/>
-          <w:bCs/>
-          <w:color w:val="000000" w:themeColor="text1"/>
-          <w:sz w:val="28"/>
-          <w:szCs w:val="28"/>
-        </w:rPr>
-        <w:t>ip nat outside</w:t>
+      <w:proofErr w:type="spellStart"/>
+      <w:r>
+        <w:rPr>
+          <w:rFonts w:ascii="Courier New" w:eastAsia="Times New Roman" w:hAnsi="Courier New" w:cs="Courier New"/>
+          <w:bCs/>
+          <w:color w:val="000000" w:themeColor="text1"/>
+          <w:sz w:val="28"/>
+          <w:szCs w:val="28"/>
+        </w:rPr>
+        <w:t>ip</w:t>
+      </w:r>
+      <w:proofErr w:type="spellEnd"/>
+      <w:r>
+        <w:rPr>
+          <w:rFonts w:ascii="Courier New" w:eastAsia="Times New Roman" w:hAnsi="Courier New" w:cs="Courier New"/>
+          <w:bCs/>
+          <w:color w:val="000000" w:themeColor="text1"/>
+          <w:sz w:val="28"/>
+          <w:szCs w:val="28"/>
+        </w:rPr>
+        <w:t xml:space="preserve"> </w:t>
+      </w:r>
+      <w:proofErr w:type="spellStart"/>
+      <w:r>
+        <w:rPr>
+          <w:rFonts w:ascii="Courier New" w:eastAsia="Times New Roman" w:hAnsi="Courier New" w:cs="Courier New"/>
+          <w:bCs/>
+          <w:color w:val="000000" w:themeColor="text1"/>
+          <w:sz w:val="28"/>
+          <w:szCs w:val="28"/>
+        </w:rPr>
+        <w:t>nat</w:t>
+      </w:r>
+      <w:proofErr w:type="spellEnd"/>
+      <w:r>
+        <w:rPr>
+          <w:rFonts w:ascii="Courier New" w:eastAsia="Times New Roman" w:hAnsi="Courier New" w:cs="Courier New"/>
+          <w:bCs/>
+          <w:color w:val="000000" w:themeColor="text1"/>
+          <w:sz w:val="28"/>
+          <w:szCs w:val="28"/>
+        </w:rPr>
+        <w:t xml:space="preserve"> outside</w:t>
       </w:r>
     </w:p>
     <w:p>
@@ -1446,15 +1573,27 @@
           <w:szCs w:val="28"/>
         </w:rPr>
       </w:pPr>
-      <w:r>
-        <w:rPr>
-          <w:rFonts w:ascii="Courier New" w:eastAsia="Times New Roman" w:hAnsi="Courier New" w:cs="Courier New"/>
-          <w:bCs/>
-          <w:color w:val="000000" w:themeColor="text1"/>
-          <w:sz w:val="28"/>
-          <w:szCs w:val="28"/>
-        </w:rPr>
-        <w:t>ip add 192.168.1.1 255.255.255.0</w:t>
+      <w:proofErr w:type="spellStart"/>
+      <w:r>
+        <w:rPr>
+          <w:rFonts w:ascii="Courier New" w:eastAsia="Times New Roman" w:hAnsi="Courier New" w:cs="Courier New"/>
+          <w:bCs/>
+          <w:color w:val="000000" w:themeColor="text1"/>
+          <w:sz w:val="28"/>
+          <w:szCs w:val="28"/>
+        </w:rPr>
+        <w:t>ip</w:t>
+      </w:r>
+      <w:proofErr w:type="spellEnd"/>
+      <w:r>
+        <w:rPr>
+          <w:rFonts w:ascii="Courier New" w:eastAsia="Times New Roman" w:hAnsi="Courier New" w:cs="Courier New"/>
+          <w:bCs/>
+          <w:color w:val="000000" w:themeColor="text1"/>
+          <w:sz w:val="28"/>
+          <w:szCs w:val="28"/>
+        </w:rPr>
+        <w:t xml:space="preserve"> add 192.168.1.1 255.255.255.0</w:t>
       </w:r>
     </w:p>
     <w:p>
@@ -1515,15 +1654,49 @@
           <w:szCs w:val="28"/>
         </w:rPr>
       </w:pPr>
-      <w:r>
-        <w:rPr>
-          <w:rFonts w:ascii="Courier New" w:eastAsia="Times New Roman" w:hAnsi="Courier New" w:cs="Courier New"/>
-          <w:bCs/>
-          <w:color w:val="000000" w:themeColor="text1"/>
-          <w:sz w:val="28"/>
-          <w:szCs w:val="28"/>
-        </w:rPr>
-        <w:t>ip nat inside</w:t>
+      <w:proofErr w:type="spellStart"/>
+      <w:r>
+        <w:rPr>
+          <w:rFonts w:ascii="Courier New" w:eastAsia="Times New Roman" w:hAnsi="Courier New" w:cs="Courier New"/>
+          <w:bCs/>
+          <w:color w:val="000000" w:themeColor="text1"/>
+          <w:sz w:val="28"/>
+          <w:szCs w:val="28"/>
+        </w:rPr>
+        <w:t>ip</w:t>
+      </w:r>
+      <w:proofErr w:type="spellEnd"/>
+      <w:r>
+        <w:rPr>
+          <w:rFonts w:ascii="Courier New" w:eastAsia="Times New Roman" w:hAnsi="Courier New" w:cs="Courier New"/>
+          <w:bCs/>
+          <w:color w:val="000000" w:themeColor="text1"/>
+          <w:sz w:val="28"/>
+          <w:szCs w:val="28"/>
+        </w:rPr>
+        <w:t xml:space="preserve"> </w:t>
+      </w:r>
+      <w:proofErr w:type="spellStart"/>
+      <w:r>
+        <w:rPr>
+          <w:rFonts w:ascii="Courier New" w:eastAsia="Times New Roman" w:hAnsi="Courier New" w:cs="Courier New"/>
+          <w:bCs/>
+          <w:color w:val="000000" w:themeColor="text1"/>
+          <w:sz w:val="28"/>
+          <w:szCs w:val="28"/>
+        </w:rPr>
+        <w:t>nat</w:t>
+      </w:r>
+      <w:proofErr w:type="spellEnd"/>
+      <w:r>
+        <w:rPr>
+          <w:rFonts w:ascii="Courier New" w:eastAsia="Times New Roman" w:hAnsi="Courier New" w:cs="Courier New"/>
+          <w:bCs/>
+          <w:color w:val="000000" w:themeColor="text1"/>
+          <w:sz w:val="28"/>
+          <w:szCs w:val="28"/>
+        </w:rPr>
+        <w:t xml:space="preserve"> inside</w:t>
       </w:r>
     </w:p>
     <w:p>
@@ -1561,15 +1734,27 @@
           <w:szCs w:val="28"/>
         </w:rPr>
       </w:pPr>
-      <w:r>
-        <w:rPr>
-          <w:rFonts w:ascii="Courier New" w:eastAsia="Times New Roman" w:hAnsi="Courier New" w:cs="Courier New"/>
-          <w:bCs/>
-          <w:color w:val="000000" w:themeColor="text1"/>
-          <w:sz w:val="28"/>
-          <w:szCs w:val="28"/>
-        </w:rPr>
-        <w:t>ip route 0.0.0.0 0.0.0.0 64.100.0.1</w:t>
+      <w:proofErr w:type="spellStart"/>
+      <w:r>
+        <w:rPr>
+          <w:rFonts w:ascii="Courier New" w:eastAsia="Times New Roman" w:hAnsi="Courier New" w:cs="Courier New"/>
+          <w:bCs/>
+          <w:color w:val="000000" w:themeColor="text1"/>
+          <w:sz w:val="28"/>
+          <w:szCs w:val="28"/>
+        </w:rPr>
+        <w:t>ip</w:t>
+      </w:r>
+      <w:proofErr w:type="spellEnd"/>
+      <w:r>
+        <w:rPr>
+          <w:rFonts w:ascii="Courier New" w:eastAsia="Times New Roman" w:hAnsi="Courier New" w:cs="Courier New"/>
+          <w:bCs/>
+          <w:color w:val="000000" w:themeColor="text1"/>
+          <w:sz w:val="28"/>
+          <w:szCs w:val="28"/>
+        </w:rPr>
+        <w:t xml:space="preserve"> route 0.0.0.0 0.0.0.0 64.100.0.1</w:t>
       </w:r>
     </w:p>
     <w:p>
@@ -1630,15 +1815,49 @@
           <w:szCs w:val="28"/>
         </w:rPr>
       </w:pPr>
-      <w:r>
-        <w:rPr>
-          <w:rFonts w:ascii="Courier New" w:eastAsia="Times New Roman" w:hAnsi="Courier New" w:cs="Courier New"/>
-          <w:bCs/>
-          <w:color w:val="000000" w:themeColor="text1"/>
-          <w:sz w:val="28"/>
-          <w:szCs w:val="28"/>
-        </w:rPr>
-        <w:t>ip nat inside source list 1 interface g0/0/0 overload</w:t>
+      <w:proofErr w:type="spellStart"/>
+      <w:r>
+        <w:rPr>
+          <w:rFonts w:ascii="Courier New" w:eastAsia="Times New Roman" w:hAnsi="Courier New" w:cs="Courier New"/>
+          <w:bCs/>
+          <w:color w:val="000000" w:themeColor="text1"/>
+          <w:sz w:val="28"/>
+          <w:szCs w:val="28"/>
+        </w:rPr>
+        <w:t>ip</w:t>
+      </w:r>
+      <w:proofErr w:type="spellEnd"/>
+      <w:r>
+        <w:rPr>
+          <w:rFonts w:ascii="Courier New" w:eastAsia="Times New Roman" w:hAnsi="Courier New" w:cs="Courier New"/>
+          <w:bCs/>
+          <w:color w:val="000000" w:themeColor="text1"/>
+          <w:sz w:val="28"/>
+          <w:szCs w:val="28"/>
+        </w:rPr>
+        <w:t xml:space="preserve"> </w:t>
+      </w:r>
+      <w:proofErr w:type="spellStart"/>
+      <w:r>
+        <w:rPr>
+          <w:rFonts w:ascii="Courier New" w:eastAsia="Times New Roman" w:hAnsi="Courier New" w:cs="Courier New"/>
+          <w:bCs/>
+          <w:color w:val="000000" w:themeColor="text1"/>
+          <w:sz w:val="28"/>
+          <w:szCs w:val="28"/>
+        </w:rPr>
+        <w:t>nat</w:t>
+      </w:r>
+      <w:proofErr w:type="spellEnd"/>
+      <w:r>
+        <w:rPr>
+          <w:rFonts w:ascii="Courier New" w:eastAsia="Times New Roman" w:hAnsi="Courier New" w:cs="Courier New"/>
+          <w:bCs/>
+          <w:color w:val="000000" w:themeColor="text1"/>
+          <w:sz w:val="28"/>
+          <w:szCs w:val="28"/>
+        </w:rPr>
+        <w:t xml:space="preserve"> inside source list 1 interface g0/0/0 overload</w:t>
       </w:r>
     </w:p>
     <w:p>
@@ -1717,7 +1936,29 @@
           <w:sz w:val="28"/>
           <w:szCs w:val="28"/>
         </w:rPr>
-        <w:t>no ip domain lookup</w:t>
+        <w:t xml:space="preserve">no </w:t>
+      </w:r>
+      <w:proofErr w:type="spellStart"/>
+      <w:r>
+        <w:rPr>
+          <w:rFonts w:ascii="Courier New" w:eastAsia="Times New Roman" w:hAnsi="Courier New" w:cs="Courier New"/>
+          <w:bCs/>
+          <w:color w:val="000000" w:themeColor="text1"/>
+          <w:sz w:val="28"/>
+          <w:szCs w:val="28"/>
+        </w:rPr>
+        <w:t>ip</w:t>
+      </w:r>
+      <w:proofErr w:type="spellEnd"/>
+      <w:r>
+        <w:rPr>
+          <w:rFonts w:ascii="Courier New" w:eastAsia="Times New Roman" w:hAnsi="Courier New" w:cs="Courier New"/>
+          <w:bCs/>
+          <w:color w:val="000000" w:themeColor="text1"/>
+          <w:sz w:val="28"/>
+          <w:szCs w:val="28"/>
+        </w:rPr>
+        <w:t xml:space="preserve"> domain lookup</w:t>
       </w:r>
     </w:p>
     <w:p>
@@ -1778,15 +2019,27 @@
           <w:szCs w:val="28"/>
         </w:rPr>
       </w:pPr>
-      <w:r>
-        <w:rPr>
-          <w:rFonts w:ascii="Courier New" w:eastAsia="Times New Roman" w:hAnsi="Courier New" w:cs="Courier New"/>
-          <w:bCs/>
-          <w:color w:val="000000" w:themeColor="text1"/>
-          <w:sz w:val="28"/>
-          <w:szCs w:val="28"/>
-        </w:rPr>
-        <w:t>ip address 64.100.0.1 255.255.255.252</w:t>
+      <w:proofErr w:type="spellStart"/>
+      <w:r>
+        <w:rPr>
+          <w:rFonts w:ascii="Courier New" w:eastAsia="Times New Roman" w:hAnsi="Courier New" w:cs="Courier New"/>
+          <w:bCs/>
+          <w:color w:val="000000" w:themeColor="text1"/>
+          <w:sz w:val="28"/>
+          <w:szCs w:val="28"/>
+        </w:rPr>
+        <w:t>ip</w:t>
+      </w:r>
+      <w:proofErr w:type="spellEnd"/>
+      <w:r>
+        <w:rPr>
+          <w:rFonts w:ascii="Courier New" w:eastAsia="Times New Roman" w:hAnsi="Courier New" w:cs="Courier New"/>
+          <w:bCs/>
+          <w:color w:val="000000" w:themeColor="text1"/>
+          <w:sz w:val="28"/>
+          <w:szCs w:val="28"/>
+        </w:rPr>
+        <w:t xml:space="preserve"> address 64.100.0.1 255.255.255.252</w:t>
       </w:r>
     </w:p>
     <w:p>
@@ -1893,15 +2146,27 @@
           <w:szCs w:val="28"/>
         </w:rPr>
       </w:pPr>
-      <w:r>
-        <w:rPr>
-          <w:rFonts w:ascii="Courier New" w:eastAsia="Times New Roman" w:hAnsi="Courier New" w:cs="Courier New"/>
-          <w:bCs/>
-          <w:color w:val="000000" w:themeColor="text1"/>
-          <w:sz w:val="28"/>
-          <w:szCs w:val="28"/>
-        </w:rPr>
-        <w:t>ip add 209.165.200.225 255.255.255.224</w:t>
+      <w:proofErr w:type="spellStart"/>
+      <w:r>
+        <w:rPr>
+          <w:rFonts w:ascii="Courier New" w:eastAsia="Times New Roman" w:hAnsi="Courier New" w:cs="Courier New"/>
+          <w:bCs/>
+          <w:color w:val="000000" w:themeColor="text1"/>
+          <w:sz w:val="28"/>
+          <w:szCs w:val="28"/>
+        </w:rPr>
+        <w:t>ip</w:t>
+      </w:r>
+      <w:proofErr w:type="spellEnd"/>
+      <w:r>
+        <w:rPr>
+          <w:rFonts w:ascii="Courier New" w:eastAsia="Times New Roman" w:hAnsi="Courier New" w:cs="Courier New"/>
+          <w:bCs/>
+          <w:color w:val="000000" w:themeColor="text1"/>
+          <w:sz w:val="28"/>
+          <w:szCs w:val="28"/>
+        </w:rPr>
+        <w:t xml:space="preserve"> add 209.165.200.225 255.255.255.224</w:t>
       </w:r>
     </w:p>
     <w:p>
@@ -1985,15 +2250,27 @@
           <w:szCs w:val="28"/>
         </w:rPr>
       </w:pPr>
-      <w:r>
-        <w:rPr>
-          <w:rFonts w:ascii="Courier New" w:eastAsia="Times New Roman" w:hAnsi="Courier New" w:cs="Courier New"/>
-          <w:bCs/>
-          <w:color w:val="000000" w:themeColor="text1"/>
-          <w:sz w:val="28"/>
-          <w:szCs w:val="28"/>
-        </w:rPr>
-        <w:t>ip route 0.0.0.0 0.0.0.0 64.100.0.2</w:t>
+      <w:proofErr w:type="spellStart"/>
+      <w:r>
+        <w:rPr>
+          <w:rFonts w:ascii="Courier New" w:eastAsia="Times New Roman" w:hAnsi="Courier New" w:cs="Courier New"/>
+          <w:bCs/>
+          <w:color w:val="000000" w:themeColor="text1"/>
+          <w:sz w:val="28"/>
+          <w:szCs w:val="28"/>
+        </w:rPr>
+        <w:t>ip</w:t>
+      </w:r>
+      <w:proofErr w:type="spellEnd"/>
+      <w:r>
+        <w:rPr>
+          <w:rFonts w:ascii="Courier New" w:eastAsia="Times New Roman" w:hAnsi="Courier New" w:cs="Courier New"/>
+          <w:bCs/>
+          <w:color w:val="000000" w:themeColor="text1"/>
+          <w:sz w:val="28"/>
+          <w:szCs w:val="28"/>
+        </w:rPr>
+        <w:t xml:space="preserve"> route 0.0.0.0 0.0.0.0 64.100.0.2</w:t>
       </w:r>
     </w:p>
     <w:p>
@@ -2087,53 +2364,109 @@
           <w:sz w:val="28"/>
           <w:szCs w:val="28"/>
         </w:rPr>
-        <w:t>no ip domain-lookup</w:t>
-      </w:r>
-    </w:p>
-    <w:p>
-      <w:pPr>
-        <w:spacing w:after="0" w:line="240" w:lineRule="auto"/>
-        <w:jc w:val="both"/>
-        <w:rPr>
-          <w:rFonts w:ascii="Courier New" w:eastAsia="Times New Roman" w:hAnsi="Courier New" w:cs="Courier New"/>
-          <w:bCs/>
-          <w:color w:val="000000" w:themeColor="text1"/>
-          <w:sz w:val="28"/>
-          <w:szCs w:val="28"/>
-        </w:rPr>
-      </w:pPr>
-      <w:r>
-        <w:rPr>
-          <w:rFonts w:ascii="Courier New" w:eastAsia="Times New Roman" w:hAnsi="Courier New" w:cs="Courier New"/>
-          <w:bCs/>
-          <w:color w:val="000000" w:themeColor="text1"/>
-          <w:sz w:val="28"/>
-          <w:szCs w:val="28"/>
-        </w:rPr>
-        <w:t>interface vlan 1</w:t>
-      </w:r>
-    </w:p>
-    <w:p>
-      <w:pPr>
-        <w:spacing w:after="0" w:line="240" w:lineRule="auto"/>
-        <w:jc w:val="both"/>
-        <w:rPr>
-          <w:rFonts w:ascii="Courier New" w:eastAsia="Times New Roman" w:hAnsi="Courier New" w:cs="Courier New"/>
-          <w:bCs/>
-          <w:color w:val="000000" w:themeColor="text1"/>
-          <w:sz w:val="28"/>
-          <w:szCs w:val="28"/>
-        </w:rPr>
-      </w:pPr>
-      <w:r>
-        <w:rPr>
-          <w:rFonts w:ascii="Courier New" w:eastAsia="Times New Roman" w:hAnsi="Courier New" w:cs="Courier New"/>
-          <w:bCs/>
-          <w:color w:val="000000" w:themeColor="text1"/>
-          <w:sz w:val="28"/>
-          <w:szCs w:val="28"/>
-        </w:rPr>
-        <w:t>ip add 192.168.1.2 255.255.255.0</w:t>
+        <w:t xml:space="preserve">no </w:t>
+      </w:r>
+      <w:proofErr w:type="spellStart"/>
+      <w:r>
+        <w:rPr>
+          <w:rFonts w:ascii="Courier New" w:eastAsia="Times New Roman" w:hAnsi="Courier New" w:cs="Courier New"/>
+          <w:bCs/>
+          <w:color w:val="000000" w:themeColor="text1"/>
+          <w:sz w:val="28"/>
+          <w:szCs w:val="28"/>
+        </w:rPr>
+        <w:t>ip</w:t>
+      </w:r>
+      <w:proofErr w:type="spellEnd"/>
+      <w:r>
+        <w:rPr>
+          <w:rFonts w:ascii="Courier New" w:eastAsia="Times New Roman" w:hAnsi="Courier New" w:cs="Courier New"/>
+          <w:bCs/>
+          <w:color w:val="000000" w:themeColor="text1"/>
+          <w:sz w:val="28"/>
+          <w:szCs w:val="28"/>
+        </w:rPr>
+        <w:t xml:space="preserve"> domain-lookup</w:t>
+      </w:r>
+    </w:p>
+    <w:p>
+      <w:pPr>
+        <w:spacing w:after="0" w:line="240" w:lineRule="auto"/>
+        <w:jc w:val="both"/>
+        <w:rPr>
+          <w:rFonts w:ascii="Courier New" w:eastAsia="Times New Roman" w:hAnsi="Courier New" w:cs="Courier New"/>
+          <w:bCs/>
+          <w:color w:val="000000" w:themeColor="text1"/>
+          <w:sz w:val="28"/>
+          <w:szCs w:val="28"/>
+        </w:rPr>
+      </w:pPr>
+      <w:r>
+        <w:rPr>
+          <w:rFonts w:ascii="Courier New" w:eastAsia="Times New Roman" w:hAnsi="Courier New" w:cs="Courier New"/>
+          <w:bCs/>
+          <w:color w:val="000000" w:themeColor="text1"/>
+          <w:sz w:val="28"/>
+          <w:szCs w:val="28"/>
+        </w:rPr>
+        <w:t xml:space="preserve">interface </w:t>
+      </w:r>
+      <w:proofErr w:type="spellStart"/>
+      <w:r>
+        <w:rPr>
+          <w:rFonts w:ascii="Courier New" w:eastAsia="Times New Roman" w:hAnsi="Courier New" w:cs="Courier New"/>
+          <w:bCs/>
+          <w:color w:val="000000" w:themeColor="text1"/>
+          <w:sz w:val="28"/>
+          <w:szCs w:val="28"/>
+        </w:rPr>
+        <w:t>vlan</w:t>
+      </w:r>
+      <w:proofErr w:type="spellEnd"/>
+      <w:r>
+        <w:rPr>
+          <w:rFonts w:ascii="Courier New" w:eastAsia="Times New Roman" w:hAnsi="Courier New" w:cs="Courier New"/>
+          <w:bCs/>
+          <w:color w:val="000000" w:themeColor="text1"/>
+          <w:sz w:val="28"/>
+          <w:szCs w:val="28"/>
+        </w:rPr>
+        <w:t xml:space="preserve"> 1</w:t>
+      </w:r>
+    </w:p>
+    <w:p>
+      <w:pPr>
+        <w:spacing w:after="0" w:line="240" w:lineRule="auto"/>
+        <w:jc w:val="both"/>
+        <w:rPr>
+          <w:rFonts w:ascii="Courier New" w:eastAsia="Times New Roman" w:hAnsi="Courier New" w:cs="Courier New"/>
+          <w:bCs/>
+          <w:color w:val="000000" w:themeColor="text1"/>
+          <w:sz w:val="28"/>
+          <w:szCs w:val="28"/>
+        </w:rPr>
+      </w:pPr>
+      <w:proofErr w:type="spellStart"/>
+      <w:r>
+        <w:rPr>
+          <w:rFonts w:ascii="Courier New" w:eastAsia="Times New Roman" w:hAnsi="Courier New" w:cs="Courier New"/>
+          <w:bCs/>
+          <w:color w:val="000000" w:themeColor="text1"/>
+          <w:sz w:val="28"/>
+          <w:szCs w:val="28"/>
+        </w:rPr>
+        <w:t>ip</w:t>
+      </w:r>
+      <w:proofErr w:type="spellEnd"/>
+      <w:r>
+        <w:rPr>
+          <w:rFonts w:ascii="Courier New" w:eastAsia="Times New Roman" w:hAnsi="Courier New" w:cs="Courier New"/>
+          <w:bCs/>
+          <w:color w:val="000000" w:themeColor="text1"/>
+          <w:sz w:val="28"/>
+          <w:szCs w:val="28"/>
+        </w:rPr>
+        <w:t xml:space="preserve"> add 192.168.1.2 255.255.255.0</w:t>
       </w:r>
     </w:p>
     <w:p>
@@ -2240,15 +2573,27 @@
           <w:szCs w:val="28"/>
         </w:rPr>
       </w:pPr>
-      <w:r>
-        <w:rPr>
-          <w:rFonts w:ascii="Courier New" w:eastAsia="Times New Roman" w:hAnsi="Courier New" w:cs="Courier New"/>
-          <w:bCs/>
-          <w:color w:val="000000" w:themeColor="text1"/>
-          <w:sz w:val="28"/>
-          <w:szCs w:val="28"/>
-        </w:rPr>
-        <w:t>ip default-gateway 192.168.1.1</w:t>
+      <w:proofErr w:type="spellStart"/>
+      <w:r>
+        <w:rPr>
+          <w:rFonts w:ascii="Courier New" w:eastAsia="Times New Roman" w:hAnsi="Courier New" w:cs="Courier New"/>
+          <w:bCs/>
+          <w:color w:val="000000" w:themeColor="text1"/>
+          <w:sz w:val="28"/>
+          <w:szCs w:val="28"/>
+        </w:rPr>
+        <w:t>ip</w:t>
+      </w:r>
+      <w:proofErr w:type="spellEnd"/>
+      <w:r>
+        <w:rPr>
+          <w:rFonts w:ascii="Courier New" w:eastAsia="Times New Roman" w:hAnsi="Courier New" w:cs="Courier New"/>
+          <w:bCs/>
+          <w:color w:val="000000" w:themeColor="text1"/>
+          <w:sz w:val="28"/>
+          <w:szCs w:val="28"/>
+        </w:rPr>
+        <w:t xml:space="preserve"> default-gateway 192.168.1.1</w:t>
       </w:r>
     </w:p>
     <w:p>
@@ -2384,15 +2729,27 @@
           <w:szCs w:val="28"/>
         </w:rPr>
       </w:pPr>
-      <w:r>
-        <w:rPr>
-          <w:rFonts w:ascii="Courier New" w:eastAsia="Times New Roman" w:hAnsi="Courier New" w:cs="Courier New"/>
-          <w:bCs/>
-          <w:color w:val="000000" w:themeColor="text1"/>
-          <w:sz w:val="28"/>
-          <w:szCs w:val="28"/>
-        </w:rPr>
-        <w:t>ip host Externalv4 209.165.200.226</w:t>
+      <w:proofErr w:type="spellStart"/>
+      <w:r>
+        <w:rPr>
+          <w:rFonts w:ascii="Courier New" w:eastAsia="Times New Roman" w:hAnsi="Courier New" w:cs="Courier New"/>
+          <w:bCs/>
+          <w:color w:val="000000" w:themeColor="text1"/>
+          <w:sz w:val="28"/>
+          <w:szCs w:val="28"/>
+        </w:rPr>
+        <w:t>ip</w:t>
+      </w:r>
+      <w:proofErr w:type="spellEnd"/>
+      <w:r>
+        <w:rPr>
+          <w:rFonts w:ascii="Courier New" w:eastAsia="Times New Roman" w:hAnsi="Courier New" w:cs="Courier New"/>
+          <w:bCs/>
+          <w:color w:val="000000" w:themeColor="text1"/>
+          <w:sz w:val="28"/>
+          <w:szCs w:val="28"/>
+        </w:rPr>
+        <w:t xml:space="preserve"> host Externalv4 209.165.200.226</w:t>
       </w:r>
     </w:p>
     <w:p>
@@ -2430,15 +2787,27 @@
           <w:szCs w:val="28"/>
         </w:rPr>
       </w:pPr>
-      <w:r>
-        <w:rPr>
-          <w:rFonts w:ascii="Courier New" w:eastAsia="Times New Roman" w:hAnsi="Courier New" w:cs="Courier New"/>
-          <w:bCs/>
-          <w:color w:val="000000" w:themeColor="text1"/>
-          <w:sz w:val="28"/>
-          <w:szCs w:val="28"/>
-        </w:rPr>
-        <w:t>ip host ISPv4 64.100.0.1</w:t>
+      <w:proofErr w:type="spellStart"/>
+      <w:r>
+        <w:rPr>
+          <w:rFonts w:ascii="Courier New" w:eastAsia="Times New Roman" w:hAnsi="Courier New" w:cs="Courier New"/>
+          <w:bCs/>
+          <w:color w:val="000000" w:themeColor="text1"/>
+          <w:sz w:val="28"/>
+          <w:szCs w:val="28"/>
+        </w:rPr>
+        <w:t>ip</w:t>
+      </w:r>
+      <w:proofErr w:type="spellEnd"/>
+      <w:r>
+        <w:rPr>
+          <w:rFonts w:ascii="Courier New" w:eastAsia="Times New Roman" w:hAnsi="Courier New" w:cs="Courier New"/>
+          <w:bCs/>
+          <w:color w:val="000000" w:themeColor="text1"/>
+          <w:sz w:val="28"/>
+          <w:szCs w:val="28"/>
+        </w:rPr>
+        <w:t xml:space="preserve"> host ISPv4 64.100.0.1</w:t>
       </w:r>
     </w:p>
     <w:p>
@@ -2476,15 +2845,27 @@
           <w:szCs w:val="28"/>
         </w:rPr>
       </w:pPr>
-      <w:r>
-        <w:rPr>
-          <w:rFonts w:ascii="Courier New" w:eastAsia="Times New Roman" w:hAnsi="Courier New" w:cs="Courier New"/>
-          <w:bCs/>
-          <w:color w:val="000000" w:themeColor="text1"/>
-          <w:sz w:val="28"/>
-          <w:szCs w:val="28"/>
-        </w:rPr>
-        <w:t>ip host PC-Av4 192.168.1.10</w:t>
+      <w:proofErr w:type="spellStart"/>
+      <w:r>
+        <w:rPr>
+          <w:rFonts w:ascii="Courier New" w:eastAsia="Times New Roman" w:hAnsi="Courier New" w:cs="Courier New"/>
+          <w:bCs/>
+          <w:color w:val="000000" w:themeColor="text1"/>
+          <w:sz w:val="28"/>
+          <w:szCs w:val="28"/>
+        </w:rPr>
+        <w:t>ip</w:t>
+      </w:r>
+      <w:proofErr w:type="spellEnd"/>
+      <w:r>
+        <w:rPr>
+          <w:rFonts w:ascii="Courier New" w:eastAsia="Times New Roman" w:hAnsi="Courier New" w:cs="Courier New"/>
+          <w:bCs/>
+          <w:color w:val="000000" w:themeColor="text1"/>
+          <w:sz w:val="28"/>
+          <w:szCs w:val="28"/>
+        </w:rPr>
+        <w:t xml:space="preserve"> host PC-Av4 192.168.1.10</w:t>
       </w:r>
     </w:p>
     <w:p>
@@ -2522,15 +2903,27 @@
           <w:szCs w:val="28"/>
         </w:rPr>
       </w:pPr>
-      <w:r>
-        <w:rPr>
-          <w:rFonts w:ascii="Courier New" w:eastAsia="Times New Roman" w:hAnsi="Courier New" w:cs="Courier New"/>
-          <w:bCs/>
-          <w:color w:val="000000" w:themeColor="text1"/>
-          <w:sz w:val="28"/>
-          <w:szCs w:val="28"/>
-        </w:rPr>
-        <w:t>ip host R1v4 64.100.0.2</w:t>
+      <w:proofErr w:type="spellStart"/>
+      <w:r>
+        <w:rPr>
+          <w:rFonts w:ascii="Courier New" w:eastAsia="Times New Roman" w:hAnsi="Courier New" w:cs="Courier New"/>
+          <w:bCs/>
+          <w:color w:val="000000" w:themeColor="text1"/>
+          <w:sz w:val="28"/>
+          <w:szCs w:val="28"/>
+        </w:rPr>
+        <w:t>ip</w:t>
+      </w:r>
+      <w:proofErr w:type="spellEnd"/>
+      <w:r>
+        <w:rPr>
+          <w:rFonts w:ascii="Courier New" w:eastAsia="Times New Roman" w:hAnsi="Courier New" w:cs="Courier New"/>
+          <w:bCs/>
+          <w:color w:val="000000" w:themeColor="text1"/>
+          <w:sz w:val="28"/>
+          <w:szCs w:val="28"/>
+        </w:rPr>
+        <w:t xml:space="preserve"> host R1v4 64.100.0.2</w:t>
       </w:r>
     </w:p>
     <w:p>
@@ -2568,15 +2961,27 @@
           <w:szCs w:val="28"/>
         </w:rPr>
       </w:pPr>
-      <w:r>
-        <w:rPr>
-          <w:rFonts w:ascii="Courier New" w:eastAsia="Times New Roman" w:hAnsi="Courier New" w:cs="Courier New"/>
-          <w:bCs/>
-          <w:color w:val="000000" w:themeColor="text1"/>
-          <w:sz w:val="28"/>
-          <w:szCs w:val="28"/>
-        </w:rPr>
-        <w:t>ip host S1v4 192.168.1.2</w:t>
+      <w:proofErr w:type="spellStart"/>
+      <w:r>
+        <w:rPr>
+          <w:rFonts w:ascii="Courier New" w:eastAsia="Times New Roman" w:hAnsi="Courier New" w:cs="Courier New"/>
+          <w:bCs/>
+          <w:color w:val="000000" w:themeColor="text1"/>
+          <w:sz w:val="28"/>
+          <w:szCs w:val="28"/>
+        </w:rPr>
+        <w:t>ip</w:t>
+      </w:r>
+      <w:proofErr w:type="spellEnd"/>
+      <w:r>
+        <w:rPr>
+          <w:rFonts w:ascii="Courier New" w:eastAsia="Times New Roman" w:hAnsi="Courier New" w:cs="Courier New"/>
+          <w:bCs/>
+          <w:color w:val="000000" w:themeColor="text1"/>
+          <w:sz w:val="28"/>
+          <w:szCs w:val="28"/>
+        </w:rPr>
+        <w:t xml:space="preserve"> host S1v4 192.168.1.2</w:t>
       </w:r>
     </w:p>
     <w:p>
@@ -2729,43 +3134,7 @@
           <w:sz w:val="28"/>
           <w:szCs w:val="28"/>
         </w:rPr>
-        <w:t xml:space="preserve">IP packets have a limited lifetime on the network. IP packets use an </w:t>
-      </w:r>
-      <w:r>
-        <w:rPr>
-          <w:rFonts w:ascii="Times New Roman" w:hAnsi="Times New Roman" w:cs="Times New Roman"/>
-          <w:color w:val="000000"/>
-          <w:sz w:val="28"/>
-          <w:szCs w:val="28"/>
-        </w:rPr>
-        <w:t>8-bit</w:t>
-      </w:r>
-      <w:r>
-        <w:rPr>
-          <w:rFonts w:ascii="Times New Roman" w:hAnsi="Times New Roman" w:cs="Times New Roman"/>
-          <w:color w:val="000000"/>
-          <w:sz w:val="28"/>
-          <w:szCs w:val="28"/>
-        </w:rPr>
-        <w:t xml:space="preserve"> Time to Live (IPv4) or Hop Limit (IPv6) header field value which specifies the maximum number of layer three hops that can be traversed on the path to their destination. Hosts on a network will set its own </w:t>
-      </w:r>
-      <w:r>
-        <w:rPr>
-          <w:rFonts w:ascii="Times New Roman" w:hAnsi="Times New Roman" w:cs="Times New Roman"/>
-          <w:color w:val="000000"/>
-          <w:sz w:val="28"/>
-          <w:szCs w:val="28"/>
-        </w:rPr>
-        <w:t>8-bit</w:t>
-      </w:r>
-      <w:r>
-        <w:rPr>
-          <w:rFonts w:ascii="Times New Roman" w:hAnsi="Times New Roman" w:cs="Times New Roman"/>
-          <w:color w:val="000000"/>
-          <w:sz w:val="28"/>
-          <w:szCs w:val="28"/>
-        </w:rPr>
-        <w:t xml:space="preserve"> value with a maximum value of 255.</w:t>
+        <w:t>IP packets have a limited lifetime on the network. IP packets use an 8-bit Time to Live (IPv4) or Hop Limit (IPv6) header field value which specifies the maximum number of layer three hops that can be traversed on the path to their destination. Hosts on a network will set its own 8-bit value with a maximum value of 255.</w:t>
       </w:r>
     </w:p>
     <w:p>
@@ -2790,16 +3159,7 @@
           <w:sz w:val="28"/>
           <w:szCs w:val="28"/>
         </w:rPr>
-        <w:t>So,</w:t>
-      </w:r>
-      <w:r>
-        <w:rPr>
-          <w:rFonts w:ascii="Times New Roman" w:hAnsi="Times New Roman" w:cs="Times New Roman"/>
-          <w:color w:val="000000"/>
-          <w:sz w:val="28"/>
-          <w:szCs w:val="28"/>
-        </w:rPr>
-        <w:t xml:space="preserve"> each time an IP packet arrives at a layer three network device this value is reduced by one before it is forwarded to its destination. So if this value eventually reaches zero the IP packet is discarded.</w:t>
+        <w:t>So, each time an IP packet arrives at a layer three network device this value is reduced by one before it is forwarded to its destination. So if this value eventually reaches zero the IP packet is discarded.</w:t>
       </w:r>
     </w:p>
     <w:p>
@@ -2969,7 +3329,25 @@
           <w:sz w:val="28"/>
           <w:szCs w:val="28"/>
         </w:rPr>
-        <w:t>Ping from PC-A to its default gateway using the IPv4 address (R1’s GigabitEthernet 0/0/1 interface).</w:t>
+        <w:t xml:space="preserve">Ping from PC-A to its default gateway using the IPv4 address (R1’s </w:t>
+      </w:r>
+      <w:proofErr w:type="spellStart"/>
+      <w:r>
+        <w:rPr>
+          <w:rFonts w:ascii="Times New Roman" w:hAnsi="Times New Roman" w:cs="Times New Roman"/>
+          <w:sz w:val="28"/>
+          <w:szCs w:val="28"/>
+        </w:rPr>
+        <w:t>GigabitEthernet</w:t>
+      </w:r>
+      <w:proofErr w:type="spellEnd"/>
+      <w:r>
+        <w:rPr>
+          <w:rFonts w:ascii="Times New Roman" w:hAnsi="Times New Roman" w:cs="Times New Roman"/>
+          <w:sz w:val="28"/>
+          <w:szCs w:val="28"/>
+        </w:rPr>
+        <w:t xml:space="preserve"> 0/0/1 interface).</w:t>
       </w:r>
     </w:p>
     <w:p>
@@ -3257,7 +3635,29 @@
           <w:sz w:val="28"/>
           <w:szCs w:val="28"/>
         </w:rPr>
-        <w:t>This can also be done using the IPv6 address of the default gateway (R1’s GigabitEthernet 0/0/1 interface).</w:t>
+        <w:t xml:space="preserve">This can also be done using the IPv6 address of the default gateway (R1’s </w:t>
+      </w:r>
+      <w:proofErr w:type="spellStart"/>
+      <w:r>
+        <w:rPr>
+          <w:rFonts w:ascii="Times New Roman" w:eastAsia="Times New Roman" w:hAnsi="Times New Roman" w:cs="Times New Roman"/>
+          <w:bCs/>
+          <w:color w:val="000000" w:themeColor="text1"/>
+          <w:sz w:val="28"/>
+          <w:szCs w:val="28"/>
+        </w:rPr>
+        <w:t>GigabitEthernet</w:t>
+      </w:r>
+      <w:proofErr w:type="spellEnd"/>
+      <w:r>
+        <w:rPr>
+          <w:rFonts w:ascii="Times New Roman" w:eastAsia="Times New Roman" w:hAnsi="Times New Roman" w:cs="Times New Roman"/>
+          <w:bCs/>
+          <w:color w:val="000000" w:themeColor="text1"/>
+          <w:sz w:val="28"/>
+          <w:szCs w:val="28"/>
+        </w:rPr>
+        <w:t xml:space="preserve"> 0/0/1 interface).</w:t>
       </w:r>
     </w:p>
     <w:p>
@@ -3655,7 +4055,31 @@
                 <w:sz w:val="28"/>
                 <w:szCs w:val="28"/>
               </w:rPr>
-              <w:t>Average Round Trip Time (ms)</w:t>
+              <w:t>Average Round Trip Time (</w:t>
+            </w:r>
+            <w:proofErr w:type="spellStart"/>
+            <w:r>
+              <w:rPr>
+                <w:rFonts w:ascii="Times New Roman" w:eastAsia="Times New Roman" w:hAnsi="Times New Roman" w:cs="Times New Roman"/>
+                <w:b/>
+                <w:bCs/>
+                <w:color w:val="111111"/>
+                <w:sz w:val="28"/>
+                <w:szCs w:val="28"/>
+              </w:rPr>
+              <w:t>ms</w:t>
+            </w:r>
+            <w:proofErr w:type="spellEnd"/>
+            <w:r>
+              <w:rPr>
+                <w:rFonts w:ascii="Times New Roman" w:eastAsia="Times New Roman" w:hAnsi="Times New Roman" w:cs="Times New Roman"/>
+                <w:b/>
+                <w:bCs/>
+                <w:color w:val="111111"/>
+                <w:sz w:val="28"/>
+                <w:szCs w:val="28"/>
+              </w:rPr>
+              <w:t>)</w:t>
             </w:r>
           </w:p>
         </w:tc>
@@ -3732,6 +4156,9 @@
                 <w:szCs w:val="28"/>
               </w:rPr>
             </w:pPr>
+            <w:r>
+              <w:t>9</w:t>
+            </w:r>
           </w:p>
         </w:tc>
       </w:tr>
@@ -3807,6 +4234,15 @@
                 <w:szCs w:val="28"/>
               </w:rPr>
             </w:pPr>
+            <w:r>
+              <w:rPr>
+                <w:rFonts w:ascii="Times New Roman" w:eastAsia="Times New Roman" w:hAnsi="Times New Roman" w:cs="Times New Roman"/>
+                <w:color w:val="222222"/>
+                <w:sz w:val="28"/>
+                <w:szCs w:val="28"/>
+              </w:rPr>
+              <w:t>4</w:t>
+            </w:r>
           </w:p>
         </w:tc>
       </w:tr>
@@ -3882,6 +4318,15 @@
                 <w:szCs w:val="28"/>
               </w:rPr>
             </w:pPr>
+            <w:r>
+              <w:rPr>
+                <w:rFonts w:ascii="Times New Roman" w:eastAsia="Times New Roman" w:hAnsi="Times New Roman" w:cs="Times New Roman"/>
+                <w:color w:val="222222"/>
+                <w:sz w:val="28"/>
+                <w:szCs w:val="28"/>
+              </w:rPr>
+              <w:t>0</w:t>
+            </w:r>
           </w:p>
         </w:tc>
       </w:tr>
@@ -3957,6 +4402,15 @@
                 <w:szCs w:val="28"/>
               </w:rPr>
             </w:pPr>
+            <w:r>
+              <w:rPr>
+                <w:rFonts w:ascii="Times New Roman" w:eastAsia="Times New Roman" w:hAnsi="Times New Roman" w:cs="Times New Roman"/>
+                <w:color w:val="222222"/>
+                <w:sz w:val="28"/>
+                <w:szCs w:val="28"/>
+              </w:rPr>
+              <w:t>0</w:t>
+            </w:r>
           </w:p>
         </w:tc>
       </w:tr>
@@ -4032,6 +4486,15 @@
                 <w:szCs w:val="28"/>
               </w:rPr>
             </w:pPr>
+            <w:r>
+              <w:rPr>
+                <w:rFonts w:ascii="Times New Roman" w:eastAsia="Times New Roman" w:hAnsi="Times New Roman" w:cs="Times New Roman"/>
+                <w:color w:val="222222"/>
+                <w:sz w:val="28"/>
+                <w:szCs w:val="28"/>
+              </w:rPr>
+              <w:t>0</w:t>
+            </w:r>
           </w:p>
         </w:tc>
       </w:tr>
@@ -4107,6 +4570,15 @@
                 <w:szCs w:val="28"/>
               </w:rPr>
             </w:pPr>
+            <w:r>
+              <w:rPr>
+                <w:rFonts w:ascii="Times New Roman" w:eastAsia="Times New Roman" w:hAnsi="Times New Roman" w:cs="Times New Roman"/>
+                <w:color w:val="222222"/>
+                <w:sz w:val="28"/>
+                <w:szCs w:val="28"/>
+              </w:rPr>
+              <w:t>504</w:t>
+            </w:r>
           </w:p>
         </w:tc>
       </w:tr>
@@ -4182,6 +4654,15 @@
                 <w:szCs w:val="28"/>
               </w:rPr>
             </w:pPr>
+            <w:r>
+              <w:rPr>
+                <w:rFonts w:ascii="Times New Roman" w:eastAsia="Times New Roman" w:hAnsi="Times New Roman" w:cs="Times New Roman"/>
+                <w:color w:val="222222"/>
+                <w:sz w:val="28"/>
+                <w:szCs w:val="28"/>
+              </w:rPr>
+              <w:t>2</w:t>
+            </w:r>
           </w:p>
         </w:tc>
       </w:tr>
@@ -4257,6 +4738,15 @@
                 <w:szCs w:val="28"/>
               </w:rPr>
             </w:pPr>
+            <w:r>
+              <w:rPr>
+                <w:rFonts w:ascii="Times New Roman" w:eastAsia="Times New Roman" w:hAnsi="Times New Roman" w:cs="Times New Roman"/>
+                <w:color w:val="222222"/>
+                <w:sz w:val="28"/>
+                <w:szCs w:val="28"/>
+              </w:rPr>
+              <w:t>0</w:t>
+            </w:r>
           </w:p>
         </w:tc>
       </w:tr>
@@ -4332,6 +4822,15 @@
                 <w:szCs w:val="28"/>
               </w:rPr>
             </w:pPr>
+            <w:r>
+              <w:rPr>
+                <w:rFonts w:ascii="Times New Roman" w:eastAsia="Times New Roman" w:hAnsi="Times New Roman" w:cs="Times New Roman"/>
+                <w:color w:val="222222"/>
+                <w:sz w:val="28"/>
+                <w:szCs w:val="28"/>
+              </w:rPr>
+              <w:t>0</w:t>
+            </w:r>
           </w:p>
         </w:tc>
       </w:tr>
@@ -4407,6 +4906,15 @@
                 <w:szCs w:val="28"/>
               </w:rPr>
             </w:pPr>
+            <w:r>
+              <w:rPr>
+                <w:rFonts w:ascii="Times New Roman" w:eastAsia="Times New Roman" w:hAnsi="Times New Roman" w:cs="Times New Roman"/>
+                <w:color w:val="222222"/>
+                <w:sz w:val="28"/>
+                <w:szCs w:val="28"/>
+              </w:rPr>
+              <w:t>5</w:t>
+            </w:r>
           </w:p>
         </w:tc>
       </w:tr>
@@ -4482,6 +4990,15 @@
                 <w:szCs w:val="28"/>
               </w:rPr>
             </w:pPr>
+            <w:r>
+              <w:rPr>
+                <w:rFonts w:ascii="Times New Roman" w:eastAsia="Times New Roman" w:hAnsi="Times New Roman" w:cs="Times New Roman"/>
+                <w:color w:val="222222"/>
+                <w:sz w:val="28"/>
+                <w:szCs w:val="28"/>
+              </w:rPr>
+              <w:t>unreachable</w:t>
+            </w:r>
           </w:p>
         </w:tc>
       </w:tr>
@@ -4557,6 +5074,15 @@
                 <w:szCs w:val="28"/>
               </w:rPr>
             </w:pPr>
+            <w:r>
+              <w:rPr>
+                <w:rFonts w:ascii="Times New Roman" w:eastAsia="Times New Roman" w:hAnsi="Times New Roman" w:cs="Times New Roman"/>
+                <w:color w:val="222222"/>
+                <w:sz w:val="28"/>
+                <w:szCs w:val="28"/>
+              </w:rPr>
+              <w:t>unreachable</w:t>
+            </w:r>
           </w:p>
         </w:tc>
       </w:tr>
@@ -4632,6 +5158,15 @@
                 <w:szCs w:val="28"/>
               </w:rPr>
             </w:pPr>
+            <w:r>
+              <w:rPr>
+                <w:rFonts w:ascii="Times New Roman" w:eastAsia="Times New Roman" w:hAnsi="Times New Roman" w:cs="Times New Roman"/>
+                <w:color w:val="222222"/>
+                <w:sz w:val="28"/>
+                <w:szCs w:val="28"/>
+              </w:rPr>
+              <w:t>0</w:t>
+            </w:r>
           </w:p>
         </w:tc>
       </w:tr>
@@ -4707,6 +5242,15 @@
                 <w:szCs w:val="28"/>
               </w:rPr>
             </w:pPr>
+            <w:r>
+              <w:rPr>
+                <w:rFonts w:ascii="Times New Roman" w:eastAsia="Times New Roman" w:hAnsi="Times New Roman" w:cs="Times New Roman"/>
+                <w:color w:val="222222"/>
+                <w:sz w:val="28"/>
+                <w:szCs w:val="28"/>
+              </w:rPr>
+              <w:t>0</w:t>
+            </w:r>
           </w:p>
         </w:tc>
       </w:tr>
@@ -5003,7 +5547,27 @@
           <w:sz w:val="28"/>
           <w:szCs w:val="28"/>
         </w:rPr>
-        <w:t xml:space="preserve">To illustrate the results when a host is unreachable, disconnect the cable between the ISP router and External, or shut down the GigabitEthernet 0/0/1 interface on the ISP router. </w:t>
+        <w:t xml:space="preserve">To illustrate the results when a host is unreachable, disconnect the cable between the ISP router and External, or shut down the </w:t>
+      </w:r>
+      <w:proofErr w:type="spellStart"/>
+      <w:r>
+        <w:rPr>
+          <w:rFonts w:ascii="Times New Roman" w:hAnsi="Times New Roman" w:cs="Times New Roman"/>
+          <w:color w:val="000000"/>
+          <w:sz w:val="28"/>
+          <w:szCs w:val="28"/>
+        </w:rPr>
+        <w:t>GigabitEthernet</w:t>
+      </w:r>
+      <w:proofErr w:type="spellEnd"/>
+      <w:r>
+        <w:rPr>
+          <w:rFonts w:ascii="Times New Roman" w:hAnsi="Times New Roman" w:cs="Times New Roman"/>
+          <w:color w:val="000000"/>
+          <w:sz w:val="28"/>
+          <w:szCs w:val="28"/>
+        </w:rPr>
+        <w:t xml:space="preserve"> 0/0/1 interface on the ISP router. </w:t>
       </w:r>
     </w:p>
     <w:p>
@@ -5113,7 +5677,27 @@
           <w:sz w:val="28"/>
           <w:szCs w:val="28"/>
         </w:rPr>
-        <w:t xml:space="preserve">Reconnect the Ethernet cable or enable the GigabitEthernet 0/0/1 interface on the ISP router (using the </w:t>
+        <w:t xml:space="preserve">Reconnect the Ethernet cable or enable the </w:t>
+      </w:r>
+      <w:proofErr w:type="spellStart"/>
+      <w:r>
+        <w:rPr>
+          <w:rFonts w:ascii="Times New Roman" w:hAnsi="Times New Roman" w:cs="Times New Roman"/>
+          <w:color w:val="000000"/>
+          <w:sz w:val="28"/>
+          <w:szCs w:val="28"/>
+        </w:rPr>
+        <w:t>GigabitEthernet</w:t>
+      </w:r>
+      <w:proofErr w:type="spellEnd"/>
+      <w:r>
+        <w:rPr>
+          <w:rFonts w:ascii="Times New Roman" w:hAnsi="Times New Roman" w:cs="Times New Roman"/>
+          <w:color w:val="000000"/>
+          <w:sz w:val="28"/>
+          <w:szCs w:val="28"/>
+        </w:rPr>
+        <w:t xml:space="preserve"> 0/0/1 interface on the ISP router (using the </w:t>
       </w:r>
       <w:r>
         <w:rPr>
@@ -5160,6 +5744,7 @@
         </w:rPr>
         <w:t xml:space="preserve">d. Press </w:t>
       </w:r>
+      <w:proofErr w:type="spellStart"/>
       <w:r>
         <w:rPr>
           <w:rFonts w:ascii="Times New Roman" w:hAnsi="Times New Roman" w:cs="Times New Roman"/>
@@ -5189,7 +5774,19 @@
           <w:sz w:val="28"/>
           <w:szCs w:val="28"/>
         </w:rPr>
-        <w:t xml:space="preserve">C </w:t>
+        <w:t>C</w:t>
+      </w:r>
+      <w:proofErr w:type="spellEnd"/>
+      <w:r>
+        <w:rPr>
+          <w:rFonts w:ascii="Times New Roman" w:hAnsi="Times New Roman" w:cs="Times New Roman"/>
+          <w:b/>
+          <w:bCs/>
+          <w:color w:val="000000"/>
+          <w:sz w:val="28"/>
+          <w:szCs w:val="28"/>
+        </w:rPr>
+        <w:t xml:space="preserve"> </w:t>
       </w:r>
       <w:r>
         <w:rPr>
@@ -5338,7 +5935,27 @@
           <w:sz w:val="28"/>
           <w:szCs w:val="28"/>
         </w:rPr>
-        <w:t xml:space="preserve">Enable the GigabitEthernet 0/0/1 interface on the ISP router (using the </w:t>
+        <w:t xml:space="preserve">Enable the </w:t>
+      </w:r>
+      <w:proofErr w:type="spellStart"/>
+      <w:r>
+        <w:rPr>
+          <w:rFonts w:ascii="Times New Roman" w:hAnsi="Times New Roman" w:cs="Times New Roman"/>
+          <w:color w:val="000000"/>
+          <w:sz w:val="28"/>
+          <w:szCs w:val="28"/>
+        </w:rPr>
+        <w:t>GigabitEthernet</w:t>
+      </w:r>
+      <w:proofErr w:type="spellEnd"/>
+      <w:r>
+        <w:rPr>
+          <w:rFonts w:ascii="Times New Roman" w:hAnsi="Times New Roman" w:cs="Times New Roman"/>
+          <w:color w:val="000000"/>
+          <w:sz w:val="28"/>
+          <w:szCs w:val="28"/>
+        </w:rPr>
+        <w:t xml:space="preserve"> 0/0/1 interface on the ISP router (using the </w:t>
       </w:r>
       <w:r>
         <w:rPr>
@@ -5589,23 +6206,19 @@
           <w:sz w:val="24"/>
           <w:szCs w:val="24"/>
         </w:rPr>
-        <w:t>Sending 5, 100-byte ICMP Echos to 209.165.200.226, timeout is 2 seconds:</w:t>
-      </w:r>
-    </w:p>
-    <w:p>
-      <w:pPr>
-        <w:autoSpaceDE w:val="0"/>
-        <w:autoSpaceDN w:val="0"/>
-        <w:adjustRightInd w:val="0"/>
-        <w:spacing w:after="0" w:line="240" w:lineRule="auto"/>
-        <w:jc w:val="both"/>
+        <w:t xml:space="preserve">Sending 5, 100-byte ICMP </w:t>
+      </w:r>
+      <w:proofErr w:type="spellStart"/>
+      <w:r>
         <w:rPr>
           <w:rFonts w:ascii="Courier New" w:hAnsi="Courier New" w:cs="Courier New"/>
           <w:color w:val="000000"/>
           <w:sz w:val="24"/>
           <w:szCs w:val="24"/>
         </w:rPr>
-      </w:pPr>
+        <w:t>Echos</w:t>
+      </w:r>
+      <w:proofErr w:type="spellEnd"/>
       <w:r>
         <w:rPr>
           <w:rFonts w:ascii="Courier New" w:hAnsi="Courier New" w:cs="Courier New"/>
@@ -5613,15 +6226,15 @@
           <w:sz w:val="24"/>
           <w:szCs w:val="24"/>
         </w:rPr>
-        <w:t>!!!!!</w:t>
-      </w:r>
-    </w:p>
-    <w:p>
-      <w:pPr>
-        <w:autoSpaceDE w:val="0"/>
-        <w:autoSpaceDN w:val="0"/>
-        <w:adjustRightInd w:val="0"/>
-        <w:spacing w:after="0" w:line="360" w:lineRule="auto"/>
+        <w:t xml:space="preserve"> to 209.165.200.226, timeout is 2 seconds:</w:t>
+      </w:r>
+    </w:p>
+    <w:p>
+      <w:pPr>
+        <w:autoSpaceDE w:val="0"/>
+        <w:autoSpaceDN w:val="0"/>
+        <w:adjustRightInd w:val="0"/>
+        <w:spacing w:after="0" w:line="240" w:lineRule="auto"/>
         <w:jc w:val="both"/>
         <w:rPr>
           <w:rFonts w:ascii="Courier New" w:hAnsi="Courier New" w:cs="Courier New"/>
@@ -5637,8 +6250,43 @@
           <w:sz w:val="24"/>
           <w:szCs w:val="24"/>
         </w:rPr>
-        <w:t>Success rate is 100 percent (5/5), round-trip min/avg/max = 1/1/1 ms</w:t>
-      </w:r>
+        <w:t>!!!!!</w:t>
+      </w:r>
+    </w:p>
+    <w:p>
+      <w:pPr>
+        <w:autoSpaceDE w:val="0"/>
+        <w:autoSpaceDN w:val="0"/>
+        <w:adjustRightInd w:val="0"/>
+        <w:spacing w:after="0" w:line="360" w:lineRule="auto"/>
+        <w:jc w:val="both"/>
+        <w:rPr>
+          <w:rFonts w:ascii="Courier New" w:hAnsi="Courier New" w:cs="Courier New"/>
+          <w:color w:val="000000"/>
+          <w:sz w:val="24"/>
+          <w:szCs w:val="24"/>
+        </w:rPr>
+      </w:pPr>
+      <w:r>
+        <w:rPr>
+          <w:rFonts w:ascii="Courier New" w:hAnsi="Courier New" w:cs="Courier New"/>
+          <w:color w:val="000000"/>
+          <w:sz w:val="24"/>
+          <w:szCs w:val="24"/>
+        </w:rPr>
+        <w:t xml:space="preserve">Success rate is 100 percent (5/5), round-trip min/avg/max = 1/1/1 </w:t>
+      </w:r>
+      <w:proofErr w:type="spellStart"/>
+      <w:r>
+        <w:rPr>
+          <w:rFonts w:ascii="Courier New" w:hAnsi="Courier New" w:cs="Courier New"/>
+          <w:color w:val="000000"/>
+          <w:sz w:val="24"/>
+          <w:szCs w:val="24"/>
+        </w:rPr>
+        <w:t>ms</w:t>
+      </w:r>
+      <w:proofErr w:type="spellEnd"/>
     </w:p>
     <w:p>
       <w:pPr>
@@ -5663,7 +6311,27 @@
           <w:szCs w:val="28"/>
         </w:rPr>
         <w:lastRenderedPageBreak/>
-        <w:t xml:space="preserve">The exclamation point (!) indicates that the ping was successful from the R1 router to External. The round trip takes an average of 1 ms with no packet loss, as indicated by a 100% success rate. </w:t>
+        <w:t xml:space="preserve">The exclamation point (!) indicates that the ping was successful from the R1 router to External. The round trip takes an average of 1 </w:t>
+      </w:r>
+      <w:proofErr w:type="spellStart"/>
+      <w:r>
+        <w:rPr>
+          <w:rFonts w:ascii="Times New Roman" w:hAnsi="Times New Roman" w:cs="Times New Roman"/>
+          <w:color w:val="000000"/>
+          <w:sz w:val="28"/>
+          <w:szCs w:val="28"/>
+        </w:rPr>
+        <w:t>ms</w:t>
+      </w:r>
+      <w:proofErr w:type="spellEnd"/>
+      <w:r>
+        <w:rPr>
+          <w:rFonts w:ascii="Times New Roman" w:hAnsi="Times New Roman" w:cs="Times New Roman"/>
+          <w:color w:val="000000"/>
+          <w:sz w:val="28"/>
+          <w:szCs w:val="28"/>
+        </w:rPr>
+        <w:t xml:space="preserve"> with no packet loss, as indicated by a 100% success rate. </w:t>
       </w:r>
     </w:p>
     <w:p>
@@ -5791,13 +6459,10 @@
         </w:rPr>
       </w:pPr>
       <w:r>
-        <w:rPr>
-          <w:rFonts w:ascii="Times New Roman" w:hAnsi="Times New Roman" w:cs="Times New Roman"/>
-          <w:color w:val="000000"/>
-          <w:sz w:val="28"/>
-          <w:szCs w:val="28"/>
-        </w:rPr>
-        <w:t>____________________________________________________________________________</w:t>
+        <w:t xml:space="preserve">Ans: </w:t>
+      </w:r>
+      <w:r>
+        <w:t>209.165.200.226</w:t>
       </w:r>
     </w:p>
     <w:p>
@@ -6035,7 +6700,23 @@
           <w:rFonts w:ascii="Courier New" w:hAnsi="Courier New" w:cs="Courier New"/>
           <w:color w:val="000000"/>
         </w:rPr>
-        <w:t xml:space="preserve">Protocol [ip]: </w:t>
+        <w:t>Protocol [</w:t>
+      </w:r>
+      <w:proofErr w:type="spellStart"/>
+      <w:r>
+        <w:rPr>
+          <w:rFonts w:ascii="Courier New" w:hAnsi="Courier New" w:cs="Courier New"/>
+          <w:color w:val="000000"/>
+        </w:rPr>
+        <w:t>ip</w:t>
+      </w:r>
+      <w:proofErr w:type="spellEnd"/>
+      <w:r>
+        <w:rPr>
+          <w:rFonts w:ascii="Courier New" w:hAnsi="Courier New" w:cs="Courier New"/>
+          <w:color w:val="000000"/>
+        </w:rPr>
+        <w:t xml:space="preserve">]: </w:t>
       </w:r>
       <w:r>
         <w:rPr>
@@ -6213,7 +6894,23 @@
           <w:rFonts w:ascii="Courier New" w:hAnsi="Courier New" w:cs="Courier New"/>
           <w:color w:val="000000"/>
         </w:rPr>
-        <w:t>Sending 5, 100-byte ICMP Echos to 2001:DB8:ACAD:200::226, timeout is 2 seconds:</w:t>
+        <w:t xml:space="preserve">Sending 5, 100-byte ICMP </w:t>
+      </w:r>
+      <w:proofErr w:type="spellStart"/>
+      <w:r>
+        <w:rPr>
+          <w:rFonts w:ascii="Courier New" w:hAnsi="Courier New" w:cs="Courier New"/>
+          <w:color w:val="000000"/>
+        </w:rPr>
+        <w:t>Echos</w:t>
+      </w:r>
+      <w:proofErr w:type="spellEnd"/>
+      <w:r>
+        <w:rPr>
+          <w:rFonts w:ascii="Courier New" w:hAnsi="Courier New" w:cs="Courier New"/>
+          <w:color w:val="000000"/>
+        </w:rPr>
+        <w:t xml:space="preserve"> to 2001:DB8:ACAD:200::226, timeout is 2 seconds:</w:t>
       </w:r>
     </w:p>
     <w:p>
@@ -6253,8 +6950,17 @@
           <w:rFonts w:ascii="Courier New" w:hAnsi="Courier New" w:cs="Courier New"/>
           <w:color w:val="000000"/>
         </w:rPr>
-        <w:t>Success rate is 100 percent (5/5), round-trip min/avg/max = 1/1/1 ms</w:t>
-      </w:r>
+        <w:t xml:space="preserve">Success rate is 100 percent (5/5), round-trip min/avg/max = 1/1/1 </w:t>
+      </w:r>
+      <w:proofErr w:type="spellStart"/>
+      <w:r>
+        <w:rPr>
+          <w:rFonts w:ascii="Courier New" w:hAnsi="Courier New" w:cs="Courier New"/>
+          <w:color w:val="000000"/>
+        </w:rPr>
+        <w:t>ms</w:t>
+      </w:r>
+      <w:proofErr w:type="spellEnd"/>
     </w:p>
     <w:p>
       <w:pPr>
@@ -6334,7 +7040,27 @@
           <w:sz w:val="28"/>
           <w:szCs w:val="28"/>
         </w:rPr>
-        <w:t xml:space="preserve">0000. Then, disconnect the cable between the ISP router and EXTERNAL or shut down the GigabitEthernet 0/0/1 interface on the ISP router. </w:t>
+        <w:t xml:space="preserve">0000. Then, disconnect the cable between the ISP router and EXTERNAL or shut down the </w:t>
+      </w:r>
+      <w:proofErr w:type="spellStart"/>
+      <w:r>
+        <w:rPr>
+          <w:rFonts w:ascii="Times New Roman" w:hAnsi="Times New Roman" w:cs="Times New Roman"/>
+          <w:color w:val="000000"/>
+          <w:sz w:val="28"/>
+          <w:szCs w:val="28"/>
+        </w:rPr>
+        <w:t>GigabitEthernet</w:t>
+      </w:r>
+      <w:proofErr w:type="spellEnd"/>
+      <w:r>
+        <w:rPr>
+          <w:rFonts w:ascii="Times New Roman" w:hAnsi="Times New Roman" w:cs="Times New Roman"/>
+          <w:color w:val="000000"/>
+          <w:sz w:val="28"/>
+          <w:szCs w:val="28"/>
+        </w:rPr>
+        <w:t xml:space="preserve"> 0/0/1 interface on the ISP router. </w:t>
       </w:r>
     </w:p>
     <w:p>
@@ -6358,7 +7084,27 @@
           <w:sz w:val="28"/>
           <w:szCs w:val="28"/>
         </w:rPr>
-        <w:t xml:space="preserve">Reconnect the Ethernet cable or enable the GigabitEthernet 0/0/1 interface on the ISP router after the exclamation points (!) have replaced by the letter U and periods (.). After about 30 seconds, the ping should be successful again. Press </w:t>
+        <w:t xml:space="preserve">Reconnect the Ethernet cable or enable the </w:t>
+      </w:r>
+      <w:proofErr w:type="spellStart"/>
+      <w:r>
+        <w:rPr>
+          <w:rFonts w:ascii="Times New Roman" w:hAnsi="Times New Roman" w:cs="Times New Roman"/>
+          <w:color w:val="000000"/>
+          <w:sz w:val="28"/>
+          <w:szCs w:val="28"/>
+        </w:rPr>
+        <w:t>GigabitEthernet</w:t>
+      </w:r>
+      <w:proofErr w:type="spellEnd"/>
+      <w:r>
+        <w:rPr>
+          <w:rFonts w:ascii="Times New Roman" w:hAnsi="Times New Roman" w:cs="Times New Roman"/>
+          <w:color w:val="000000"/>
+          <w:sz w:val="28"/>
+          <w:szCs w:val="28"/>
+        </w:rPr>
+        <w:t xml:space="preserve"> 0/0/1 interface on the ISP router after the exclamation points (!) have replaced by the letter U and periods (.). After about 30 seconds, the ping should be successful again. Press </w:t>
       </w:r>
       <w:r>
         <w:rPr>
@@ -6497,23 +7243,19 @@
           <w:sz w:val="24"/>
           <w:szCs w:val="24"/>
         </w:rPr>
-        <w:t>Protocol [ip]:</w:t>
-      </w:r>
-    </w:p>
-    <w:p>
-      <w:pPr>
-        <w:autoSpaceDE w:val="0"/>
-        <w:autoSpaceDN w:val="0"/>
-        <w:adjustRightInd w:val="0"/>
-        <w:spacing w:after="0" w:line="240" w:lineRule="auto"/>
-        <w:jc w:val="both"/>
+        <w:t>Protocol [</w:t>
+      </w:r>
+      <w:proofErr w:type="spellStart"/>
+      <w:r>
         <w:rPr>
           <w:rFonts w:ascii="Courier New" w:hAnsi="Courier New" w:cs="Courier New"/>
           <w:color w:val="000000"/>
           <w:sz w:val="24"/>
           <w:szCs w:val="24"/>
         </w:rPr>
-      </w:pPr>
+        <w:t>ip</w:t>
+      </w:r>
+      <w:proofErr w:type="spellEnd"/>
       <w:r>
         <w:rPr>
           <w:rFonts w:ascii="Courier New" w:hAnsi="Courier New" w:cs="Courier New"/>
@@ -6521,77 +7263,77 @@
           <w:sz w:val="24"/>
           <w:szCs w:val="24"/>
         </w:rPr>
-        <w:t xml:space="preserve">Target IP address: </w:t>
-      </w:r>
-      <w:r>
-        <w:rPr>
-          <w:rFonts w:ascii="Courier New" w:hAnsi="Courier New" w:cs="Courier New"/>
-          <w:b/>
-          <w:bCs/>
+        <w:t>]:</w:t>
+      </w:r>
+    </w:p>
+    <w:p>
+      <w:pPr>
+        <w:autoSpaceDE w:val="0"/>
+        <w:autoSpaceDN w:val="0"/>
+        <w:adjustRightInd w:val="0"/>
+        <w:spacing w:after="0" w:line="240" w:lineRule="auto"/>
+        <w:jc w:val="both"/>
+        <w:rPr>
+          <w:rFonts w:ascii="Courier New" w:hAnsi="Courier New" w:cs="Courier New"/>
           <w:color w:val="000000"/>
           <w:sz w:val="24"/>
           <w:szCs w:val="24"/>
         </w:rPr>
-        <w:t>209.165.200.226</w:t>
-      </w:r>
-    </w:p>
-    <w:p>
-      <w:pPr>
-        <w:autoSpaceDE w:val="0"/>
-        <w:autoSpaceDN w:val="0"/>
-        <w:adjustRightInd w:val="0"/>
-        <w:spacing w:after="0" w:line="240" w:lineRule="auto"/>
-        <w:jc w:val="both"/>
+      </w:pPr>
+      <w:r>
         <w:rPr>
           <w:rFonts w:ascii="Courier New" w:hAnsi="Courier New" w:cs="Courier New"/>
           <w:color w:val="000000"/>
           <w:sz w:val="24"/>
           <w:szCs w:val="24"/>
         </w:rPr>
-      </w:pPr>
-      <w:r>
-        <w:rPr>
-          <w:rFonts w:ascii="Courier New" w:hAnsi="Courier New" w:cs="Courier New"/>
+        <w:t xml:space="preserve">Target IP address: </w:t>
+      </w:r>
+      <w:r>
+        <w:rPr>
+          <w:rFonts w:ascii="Courier New" w:hAnsi="Courier New" w:cs="Courier New"/>
+          <w:b/>
+          <w:bCs/>
           <w:color w:val="000000"/>
           <w:sz w:val="24"/>
           <w:szCs w:val="24"/>
         </w:rPr>
-        <w:t xml:space="preserve">Repeat count [5]: </w:t>
-      </w:r>
-      <w:r>
-        <w:rPr>
-          <w:rFonts w:ascii="Courier New" w:hAnsi="Courier New" w:cs="Courier New"/>
-          <w:b/>
-          <w:bCs/>
+        <w:t>209.165.200.226</w:t>
+      </w:r>
+    </w:p>
+    <w:p>
+      <w:pPr>
+        <w:autoSpaceDE w:val="0"/>
+        <w:autoSpaceDN w:val="0"/>
+        <w:adjustRightInd w:val="0"/>
+        <w:spacing w:after="0" w:line="240" w:lineRule="auto"/>
+        <w:jc w:val="both"/>
+        <w:rPr>
+          <w:rFonts w:ascii="Courier New" w:hAnsi="Courier New" w:cs="Courier New"/>
           <w:color w:val="000000"/>
           <w:sz w:val="24"/>
           <w:szCs w:val="24"/>
         </w:rPr>
-        <w:t>10000</w:t>
-      </w:r>
-    </w:p>
-    <w:p>
-      <w:pPr>
-        <w:autoSpaceDE w:val="0"/>
-        <w:autoSpaceDN w:val="0"/>
-        <w:adjustRightInd w:val="0"/>
-        <w:spacing w:after="0" w:line="240" w:lineRule="auto"/>
-        <w:jc w:val="both"/>
+      </w:pPr>
+      <w:r>
         <w:rPr>
           <w:rFonts w:ascii="Courier New" w:hAnsi="Courier New" w:cs="Courier New"/>
           <w:color w:val="000000"/>
           <w:sz w:val="24"/>
           <w:szCs w:val="24"/>
         </w:rPr>
-      </w:pPr>
-      <w:r>
-        <w:rPr>
-          <w:rFonts w:ascii="Courier New" w:hAnsi="Courier New" w:cs="Courier New"/>
+        <w:t xml:space="preserve">Repeat count [5]: </w:t>
+      </w:r>
+      <w:r>
+        <w:rPr>
+          <w:rFonts w:ascii="Courier New" w:hAnsi="Courier New" w:cs="Courier New"/>
+          <w:b/>
+          <w:bCs/>
           <w:color w:val="000000"/>
           <w:sz w:val="24"/>
           <w:szCs w:val="24"/>
         </w:rPr>
-        <w:t>Datagram size [100]:</w:t>
+        <w:t>10000</w:t>
       </w:r>
     </w:p>
     <w:p>
@@ -6615,7 +7357,7 @@
           <w:sz w:val="24"/>
           <w:szCs w:val="24"/>
         </w:rPr>
-        <w:t>Timeout in seconds [2]:</w:t>
+        <w:t>Datagram size [100]:</w:t>
       </w:r>
     </w:p>
     <w:p>
@@ -6639,7 +7381,7 @@
           <w:sz w:val="24"/>
           <w:szCs w:val="24"/>
         </w:rPr>
-        <w:t>Extended commands [n]:</w:t>
+        <w:t>Timeout in seconds [2]:</w:t>
       </w:r>
     </w:p>
     <w:p>
@@ -6663,7 +7405,7 @@
           <w:sz w:val="24"/>
           <w:szCs w:val="24"/>
         </w:rPr>
-        <w:t>Sweep range of sizes [n]:</w:t>
+        <w:t>Extended commands [n]:</w:t>
       </w:r>
     </w:p>
     <w:p>
@@ -6687,7 +7429,7 @@
           <w:sz w:val="24"/>
           <w:szCs w:val="24"/>
         </w:rPr>
-        <w:t>Sending 500, 100-byte ICMP Echos to 209.165.200.226, timeout is 2 seconds:</w:t>
+        <w:t>Sweep range of sizes [n]:</w:t>
       </w:r>
     </w:p>
     <w:p>
@@ -6711,23 +7453,19 @@
           <w:sz w:val="24"/>
           <w:szCs w:val="24"/>
         </w:rPr>
-        <w:t>!!!!!!!!!!!!!!!!!!!!!!!!!!!!!!!!!!!!!!!!!!!!!!!!!!!!!!!!!!!!!!!!!!!!!!</w:t>
-      </w:r>
-    </w:p>
-    <w:p>
-      <w:pPr>
-        <w:autoSpaceDE w:val="0"/>
-        <w:autoSpaceDN w:val="0"/>
-        <w:adjustRightInd w:val="0"/>
-        <w:spacing w:after="0" w:line="240" w:lineRule="auto"/>
-        <w:jc w:val="both"/>
+        <w:t xml:space="preserve">Sending 500, 100-byte ICMP </w:t>
+      </w:r>
+      <w:proofErr w:type="spellStart"/>
+      <w:r>
         <w:rPr>
           <w:rFonts w:ascii="Courier New" w:hAnsi="Courier New" w:cs="Courier New"/>
           <w:color w:val="000000"/>
           <w:sz w:val="24"/>
           <w:szCs w:val="24"/>
         </w:rPr>
-      </w:pPr>
+        <w:t>Echos</w:t>
+      </w:r>
+      <w:proofErr w:type="spellEnd"/>
       <w:r>
         <w:rPr>
           <w:rFonts w:ascii="Courier New" w:hAnsi="Courier New" w:cs="Courier New"/>
@@ -6735,8 +7473,7 @@
           <w:sz w:val="24"/>
           <w:szCs w:val="24"/>
         </w:rPr>
-        <w:lastRenderedPageBreak/>
-        <w:t>&lt;output omitted&gt;</w:t>
+        <w:t xml:space="preserve"> to 209.165.200.226, timeout is 2 seconds:</w:t>
       </w:r>
     </w:p>
     <w:p>
@@ -6784,7 +7521,7 @@
           <w:sz w:val="24"/>
           <w:szCs w:val="24"/>
         </w:rPr>
-        <w:t>!!!!!!!!!!!!!!!!!!!!!!!!!!!!!!!!!!!!!!!!!!!!!!!!!!!!!!!!!!!!!!!!!!!!!!</w:t>
+        <w:t>&lt;output omitted&gt;</w:t>
       </w:r>
     </w:p>
     <w:p>
@@ -6808,7 +7545,8 @@
           <w:sz w:val="24"/>
           <w:szCs w:val="24"/>
         </w:rPr>
-        <w:t>!!!!!!!!!!!!!!!!!!!!!!!!!!!!!!!!!!!!!!!!!!!!!!!!!!!!!!!!!!!.U.U.U.U.U.</w:t>
+        <w:lastRenderedPageBreak/>
+        <w:t>!!!!!!!!!!!!!!!!!!!!!!!!!!!!!!!!!!!!!!!!!!!!!!!!!!!!!!!!!!!!!!!!!!!!!!</w:t>
       </w:r>
     </w:p>
     <w:p>
@@ -6832,7 +7570,7 @@
           <w:sz w:val="24"/>
           <w:szCs w:val="24"/>
         </w:rPr>
-        <w:t>U.U................!!!!!!!!!!!!!!!!!!!!!!!!!!!!!!!!!!!!!!!!!!!!!!!!!!!</w:t>
+        <w:t>!!!!!!!!!!!!!!!!!!!!!!!!!!!!!!!!!!!!!!!!!!!!!!!!!!!!!!!!!!!!!!!!!!!!!!</w:t>
       </w:r>
     </w:p>
     <w:p>
@@ -6856,7 +7594,7 @@
           <w:sz w:val="24"/>
           <w:szCs w:val="24"/>
         </w:rPr>
-        <w:t>!!!!!!!!!!!!!!!!!!!!!!!!!!!!!!!!!!!!!!!!!!!!!!!!!!!!!!!!!!!!!!!!!!!!!!</w:t>
+        <w:t>!!!!!!!!!!!!!!!!!!!!!!!!!!!!!!!!!!!!!!!!!!!!!!!!!!!!!!!!!!!.U.U.U.U.U.</w:t>
       </w:r>
     </w:p>
     <w:p>
@@ -6880,7 +7618,7 @@
           <w:sz w:val="24"/>
           <w:szCs w:val="24"/>
         </w:rPr>
-        <w:t>&lt;output omitted&gt;</w:t>
+        <w:t>U.U................!!!!!!!!!!!!!!!!!!!!!!!!!!!!!!!!!!!!!!!!!!!!!!!!!!!</w:t>
       </w:r>
     </w:p>
     <w:p>
@@ -6928,7 +7666,7 @@
           <w:sz w:val="24"/>
           <w:szCs w:val="24"/>
         </w:rPr>
-        <w:t>!!!!!!!!!!!!!!!!!!!!!!!!!!!!!!!!!!!!!!!!!!!!!!!!!!!!!!!!!!!!!!!!!!!!!!</w:t>
+        <w:t>&lt;output omitted&gt;</w:t>
       </w:r>
     </w:p>
     <w:p>
@@ -6952,15 +7690,15 @@
           <w:sz w:val="24"/>
           <w:szCs w:val="24"/>
         </w:rPr>
-        <w:t>!!!!!!!!!!</w:t>
-      </w:r>
-    </w:p>
-    <w:p>
-      <w:pPr>
-        <w:autoSpaceDE w:val="0"/>
-        <w:autoSpaceDN w:val="0"/>
-        <w:adjustRightInd w:val="0"/>
-        <w:spacing w:after="0" w:line="360" w:lineRule="auto"/>
+        <w:t>!!!!!!!!!!!!!!!!!!!!!!!!!!!!!!!!!!!!!!!!!!!!!!!!!!!!!!!!!!!!!!!!!!!!!!</w:t>
+      </w:r>
+    </w:p>
+    <w:p>
+      <w:pPr>
+        <w:autoSpaceDE w:val="0"/>
+        <w:autoSpaceDN w:val="0"/>
+        <w:adjustRightInd w:val="0"/>
+        <w:spacing w:after="0" w:line="240" w:lineRule="auto"/>
         <w:jc w:val="both"/>
         <w:rPr>
           <w:rFonts w:ascii="Courier New" w:hAnsi="Courier New" w:cs="Courier New"/>
@@ -6976,8 +7714,67 @@
           <w:sz w:val="24"/>
           <w:szCs w:val="24"/>
         </w:rPr>
-        <w:t>Success rate is 99 percent (9970/10000), round-trip min/avg/max = 1/1/10 ms</w:t>
-      </w:r>
+        <w:t>!!!!!!!!!!!!!!!!!!!!!!!!!!!!!!!!!!!!!!!!!!!!!!!!!!!!!!!!!!!!!!!!!!!!!!</w:t>
+      </w:r>
+    </w:p>
+    <w:p>
+      <w:pPr>
+        <w:autoSpaceDE w:val="0"/>
+        <w:autoSpaceDN w:val="0"/>
+        <w:adjustRightInd w:val="0"/>
+        <w:spacing w:after="0" w:line="240" w:lineRule="auto"/>
+        <w:jc w:val="both"/>
+        <w:rPr>
+          <w:rFonts w:ascii="Courier New" w:hAnsi="Courier New" w:cs="Courier New"/>
+          <w:color w:val="000000"/>
+          <w:sz w:val="24"/>
+          <w:szCs w:val="24"/>
+        </w:rPr>
+      </w:pPr>
+      <w:r>
+        <w:rPr>
+          <w:rFonts w:ascii="Courier New" w:hAnsi="Courier New" w:cs="Courier New"/>
+          <w:color w:val="000000"/>
+          <w:sz w:val="24"/>
+          <w:szCs w:val="24"/>
+        </w:rPr>
+        <w:t>!!!!!!!!!!</w:t>
+      </w:r>
+    </w:p>
+    <w:p>
+      <w:pPr>
+        <w:autoSpaceDE w:val="0"/>
+        <w:autoSpaceDN w:val="0"/>
+        <w:adjustRightInd w:val="0"/>
+        <w:spacing w:after="0" w:line="360" w:lineRule="auto"/>
+        <w:jc w:val="both"/>
+        <w:rPr>
+          <w:rFonts w:ascii="Courier New" w:hAnsi="Courier New" w:cs="Courier New"/>
+          <w:color w:val="000000"/>
+          <w:sz w:val="24"/>
+          <w:szCs w:val="24"/>
+        </w:rPr>
+      </w:pPr>
+      <w:r>
+        <w:rPr>
+          <w:rFonts w:ascii="Courier New" w:hAnsi="Courier New" w:cs="Courier New"/>
+          <w:color w:val="000000"/>
+          <w:sz w:val="24"/>
+          <w:szCs w:val="24"/>
+        </w:rPr>
+        <w:t xml:space="preserve">Success rate is 99 percent (9970/10000), round-trip min/avg/max = 1/1/10 </w:t>
+      </w:r>
+      <w:proofErr w:type="spellStart"/>
+      <w:r>
+        <w:rPr>
+          <w:rFonts w:ascii="Courier New" w:hAnsi="Courier New" w:cs="Courier New"/>
+          <w:color w:val="000000"/>
+          <w:sz w:val="24"/>
+          <w:szCs w:val="24"/>
+        </w:rPr>
+        <w:t>ms</w:t>
+      </w:r>
+      <w:proofErr w:type="spellEnd"/>
     </w:p>
     <w:p>
       <w:pPr>
@@ -7156,16 +7953,29 @@
         </w:rPr>
         <w:t xml:space="preserve">command is extremely useful when troubleshooting network connectivity. However, ping cannot indicate the location of problem when a ping is not successful. The </w:t>
       </w:r>
-      <w:r>
-        <w:rPr>
-          <w:rFonts w:ascii="Times New Roman" w:hAnsi="Times New Roman" w:cs="Times New Roman"/>
-          <w:b/>
-          <w:bCs/>
-          <w:color w:val="000000"/>
-          <w:sz w:val="28"/>
-          <w:szCs w:val="28"/>
-        </w:rPr>
-        <w:t xml:space="preserve">tracert </w:t>
+      <w:proofErr w:type="spellStart"/>
+      <w:r>
+        <w:rPr>
+          <w:rFonts w:ascii="Times New Roman" w:hAnsi="Times New Roman" w:cs="Times New Roman"/>
+          <w:b/>
+          <w:bCs/>
+          <w:color w:val="000000"/>
+          <w:sz w:val="28"/>
+          <w:szCs w:val="28"/>
+        </w:rPr>
+        <w:t>tracert</w:t>
+      </w:r>
+      <w:proofErr w:type="spellEnd"/>
+      <w:r>
+        <w:rPr>
+          <w:rFonts w:ascii="Times New Roman" w:hAnsi="Times New Roman" w:cs="Times New Roman"/>
+          <w:b/>
+          <w:bCs/>
+          <w:color w:val="000000"/>
+          <w:sz w:val="28"/>
+          <w:szCs w:val="28"/>
+        </w:rPr>
+        <w:t xml:space="preserve"> </w:t>
       </w:r>
       <w:r>
         <w:rPr>
@@ -7235,7 +8045,31 @@
           <w:sz w:val="28"/>
           <w:szCs w:val="28"/>
         </w:rPr>
-        <w:t>Part 3: Use Tracert and Traceroute Commands for Basic Network Testing</w:t>
+        <w:t xml:space="preserve">Part 3: Use </w:t>
+      </w:r>
+      <w:proofErr w:type="spellStart"/>
+      <w:r>
+        <w:rPr>
+          <w:rFonts w:ascii="Times New Roman" w:hAnsi="Times New Roman" w:cs="Times New Roman"/>
+          <w:b/>
+          <w:bCs/>
+          <w:color w:val="000000"/>
+          <w:sz w:val="28"/>
+          <w:szCs w:val="28"/>
+        </w:rPr>
+        <w:t>Tracert</w:t>
+      </w:r>
+      <w:proofErr w:type="spellEnd"/>
+      <w:r>
+        <w:rPr>
+          <w:rFonts w:ascii="Times New Roman" w:hAnsi="Times New Roman" w:cs="Times New Roman"/>
+          <w:b/>
+          <w:bCs/>
+          <w:color w:val="000000"/>
+          <w:sz w:val="28"/>
+          <w:szCs w:val="28"/>
+        </w:rPr>
+        <w:t xml:space="preserve"> and Traceroute Commands for Basic Network Testing</w:t>
       </w:r>
     </w:p>
     <w:p>
@@ -7262,16 +8096,29 @@
         </w:rPr>
         <w:t xml:space="preserve">The commands for tracing routes can be found on PCs and network devices. For a Windows-based PC, the </w:t>
       </w:r>
-      <w:r>
-        <w:rPr>
-          <w:rFonts w:ascii="Times New Roman" w:hAnsi="Times New Roman" w:cs="Times New Roman"/>
-          <w:b/>
-          <w:bCs/>
-          <w:color w:val="000000"/>
-          <w:sz w:val="28"/>
-          <w:szCs w:val="28"/>
-        </w:rPr>
-        <w:t xml:space="preserve">tracert </w:t>
+      <w:proofErr w:type="spellStart"/>
+      <w:r>
+        <w:rPr>
+          <w:rFonts w:ascii="Times New Roman" w:hAnsi="Times New Roman" w:cs="Times New Roman"/>
+          <w:b/>
+          <w:bCs/>
+          <w:color w:val="000000"/>
+          <w:sz w:val="28"/>
+          <w:szCs w:val="28"/>
+        </w:rPr>
+        <w:t>tracert</w:t>
+      </w:r>
+      <w:proofErr w:type="spellEnd"/>
+      <w:r>
+        <w:rPr>
+          <w:rFonts w:ascii="Times New Roman" w:hAnsi="Times New Roman" w:cs="Times New Roman"/>
+          <w:b/>
+          <w:bCs/>
+          <w:color w:val="000000"/>
+          <w:sz w:val="28"/>
+          <w:szCs w:val="28"/>
+        </w:rPr>
+        <w:t xml:space="preserve"> </w:t>
       </w:r>
       <w:r>
         <w:rPr>
@@ -7327,16 +8174,29 @@
         </w:rPr>
         <w:t xml:space="preserve">In Part 3, you will examine the traceroute commands and determine the path that a packet travels to its final destination. You will use the </w:t>
       </w:r>
-      <w:r>
-        <w:rPr>
-          <w:rFonts w:ascii="Times New Roman" w:hAnsi="Times New Roman" w:cs="Times New Roman"/>
-          <w:b/>
-          <w:bCs/>
-          <w:color w:val="000000"/>
-          <w:sz w:val="28"/>
-          <w:szCs w:val="28"/>
-        </w:rPr>
-        <w:t xml:space="preserve">tracert </w:t>
+      <w:proofErr w:type="spellStart"/>
+      <w:r>
+        <w:rPr>
+          <w:rFonts w:ascii="Times New Roman" w:hAnsi="Times New Roman" w:cs="Times New Roman"/>
+          <w:b/>
+          <w:bCs/>
+          <w:color w:val="000000"/>
+          <w:sz w:val="28"/>
+          <w:szCs w:val="28"/>
+        </w:rPr>
+        <w:t>tracert</w:t>
+      </w:r>
+      <w:proofErr w:type="spellEnd"/>
+      <w:r>
+        <w:rPr>
+          <w:rFonts w:ascii="Times New Roman" w:hAnsi="Times New Roman" w:cs="Times New Roman"/>
+          <w:b/>
+          <w:bCs/>
+          <w:color w:val="000000"/>
+          <w:sz w:val="28"/>
+          <w:szCs w:val="28"/>
+        </w:rPr>
+        <w:t xml:space="preserve"> </w:t>
       </w:r>
       <w:r>
         <w:rPr>
@@ -7403,6 +8263,7 @@
         </w:rPr>
         <w:t xml:space="preserve">Use the </w:t>
       </w:r>
+      <w:proofErr w:type="spellStart"/>
       <w:r>
         <w:rPr>
           <w:rFonts w:ascii="Times New Roman" w:hAnsi="Times New Roman" w:cs="Times New Roman"/>
@@ -7414,6 +8275,7 @@
         </w:rPr>
         <w:t>tracert</w:t>
       </w:r>
+      <w:proofErr w:type="spellEnd"/>
       <w:r>
         <w:rPr>
           <w:rFonts w:ascii="Times New Roman" w:hAnsi="Times New Roman" w:cs="Times New Roman"/>
@@ -7466,16 +8328,29 @@
         </w:rPr>
         <w:t xml:space="preserve">a. At the command prompt, type </w:t>
       </w:r>
-      <w:r>
-        <w:rPr>
-          <w:rFonts w:ascii="Times New Roman" w:hAnsi="Times New Roman" w:cs="Times New Roman"/>
-          <w:b/>
-          <w:bCs/>
-          <w:color w:val="000000"/>
-          <w:sz w:val="28"/>
-          <w:szCs w:val="28"/>
-        </w:rPr>
-        <w:t>tracert 209.165.200.226</w:t>
+      <w:proofErr w:type="spellStart"/>
+      <w:r>
+        <w:rPr>
+          <w:rFonts w:ascii="Times New Roman" w:hAnsi="Times New Roman" w:cs="Times New Roman"/>
+          <w:b/>
+          <w:bCs/>
+          <w:color w:val="000000"/>
+          <w:sz w:val="28"/>
+          <w:szCs w:val="28"/>
+        </w:rPr>
+        <w:t>tracert</w:t>
+      </w:r>
+      <w:proofErr w:type="spellEnd"/>
+      <w:r>
+        <w:rPr>
+          <w:rFonts w:ascii="Times New Roman" w:hAnsi="Times New Roman" w:cs="Times New Roman"/>
+          <w:b/>
+          <w:bCs/>
+          <w:color w:val="000000"/>
+          <w:sz w:val="28"/>
+          <w:szCs w:val="28"/>
+        </w:rPr>
+        <w:t xml:space="preserve"> 209.165.200.226</w:t>
       </w:r>
       <w:r>
         <w:rPr>
@@ -7508,7 +8383,27 @@
           <w:sz w:val="28"/>
           <w:szCs w:val="28"/>
         </w:rPr>
-        <w:t>C:\&gt; tracert 209.165.200.226</w:t>
+        <w:t xml:space="preserve">C:\&gt; </w:t>
+      </w:r>
+      <w:proofErr w:type="spellStart"/>
+      <w:r>
+        <w:rPr>
+          <w:rFonts w:ascii="Courier New" w:hAnsi="Courier New" w:cs="Courier New"/>
+          <w:color w:val="000000"/>
+          <w:sz w:val="28"/>
+          <w:szCs w:val="28"/>
+        </w:rPr>
+        <w:t>tracert</w:t>
+      </w:r>
+      <w:proofErr w:type="spellEnd"/>
+      <w:r>
+        <w:rPr>
+          <w:rFonts w:ascii="Courier New" w:hAnsi="Courier New" w:cs="Courier New"/>
+          <w:color w:val="000000"/>
+          <w:sz w:val="28"/>
+          <w:szCs w:val="28"/>
+        </w:rPr>
+        <w:t xml:space="preserve"> 209.165.200.226</w:t>
       </w:r>
     </w:p>
     <w:p>
@@ -7536,6 +8431,7 @@
         <w:lastRenderedPageBreak/>
         <w:t xml:space="preserve">The </w:t>
       </w:r>
+      <w:proofErr w:type="spellStart"/>
       <w:r>
         <w:rPr>
           <w:rFonts w:ascii="Times New Roman" w:hAnsi="Times New Roman" w:cs="Times New Roman"/>
@@ -7547,6 +8443,7 @@
         </w:rPr>
         <w:t>tracert</w:t>
       </w:r>
+      <w:proofErr w:type="spellEnd"/>
       <w:r>
         <w:rPr>
           <w:rFonts w:ascii="Times New Roman" w:hAnsi="Times New Roman" w:cs="Times New Roman"/>
@@ -7691,6 +8588,7 @@
         </w:rPr>
         <w:t xml:space="preserve">Explore additional options for the </w:t>
       </w:r>
+      <w:proofErr w:type="spellStart"/>
       <w:r>
         <w:rPr>
           <w:rFonts w:ascii="Times New Roman" w:hAnsi="Times New Roman" w:cs="Times New Roman"/>
@@ -7702,6 +8600,7 @@
         </w:rPr>
         <w:t>tracert</w:t>
       </w:r>
+      <w:proofErr w:type="spellEnd"/>
       <w:r>
         <w:rPr>
           <w:rFonts w:ascii="Times New Roman" w:hAnsi="Times New Roman" w:cs="Times New Roman"/>
@@ -7754,16 +8653,29 @@
         </w:rPr>
         <w:t xml:space="preserve">At the command prompt, type </w:t>
       </w:r>
-      <w:r>
-        <w:rPr>
-          <w:rFonts w:ascii="Times New Roman" w:hAnsi="Times New Roman" w:cs="Times New Roman"/>
-          <w:b/>
-          <w:bCs/>
-          <w:color w:val="000000"/>
-          <w:sz w:val="28"/>
-          <w:szCs w:val="28"/>
-        </w:rPr>
-        <w:t xml:space="preserve">tracert </w:t>
+      <w:proofErr w:type="spellStart"/>
+      <w:r>
+        <w:rPr>
+          <w:rFonts w:ascii="Times New Roman" w:hAnsi="Times New Roman" w:cs="Times New Roman"/>
+          <w:b/>
+          <w:bCs/>
+          <w:color w:val="000000"/>
+          <w:sz w:val="28"/>
+          <w:szCs w:val="28"/>
+        </w:rPr>
+        <w:t>tracert</w:t>
+      </w:r>
+      <w:proofErr w:type="spellEnd"/>
+      <w:r>
+        <w:rPr>
+          <w:rFonts w:ascii="Times New Roman" w:hAnsi="Times New Roman" w:cs="Times New Roman"/>
+          <w:b/>
+          <w:bCs/>
+          <w:color w:val="000000"/>
+          <w:sz w:val="28"/>
+          <w:szCs w:val="28"/>
+        </w:rPr>
+        <w:t xml:space="preserve"> </w:t>
       </w:r>
       <w:r>
         <w:rPr>
@@ -7796,8 +8708,19 @@
           <w:sz w:val="28"/>
           <w:szCs w:val="28"/>
         </w:rPr>
-        <w:t>C:\&gt; tracert</w:t>
-      </w:r>
+        <w:t xml:space="preserve">C:\&gt; </w:t>
+      </w:r>
+      <w:proofErr w:type="spellStart"/>
+      <w:r>
+        <w:rPr>
+          <w:rFonts w:ascii="Courier New" w:hAnsi="Courier New" w:cs="Courier New"/>
+          <w:color w:val="000000"/>
+          <w:sz w:val="28"/>
+          <w:szCs w:val="28"/>
+        </w:rPr>
+        <w:t>tracert</w:t>
+      </w:r>
+      <w:proofErr w:type="spellEnd"/>
     </w:p>
     <w:p>
       <w:pPr>
@@ -8137,7 +9060,7 @@
 </file>
 
 <file path=word/numbering.xml><?xml version="1.0" encoding="utf-8"?>
-<w:numbering xmlns:wpc="http://schemas.microsoft.com/office/word/2010/wordprocessingCanvas" xmlns:cx="http://schemas.microsoft.com/office/drawing/2014/chartex" xmlns:cx1="http://schemas.microsoft.com/office/drawing/2015/9/8/chartex" xmlns:cx2="http://schemas.microsoft.com/office/drawing/2015/10/21/chartex" xmlns:cx3="http://schemas.microsoft.com/office/drawing/2016/5/9/chartex" xmlns:cx4="http://schemas.microsoft.com/office/drawing/2016/5/10/chartex" xmlns:cx5="http://schemas.microsoft.com/office/drawing/2016/5/11/chartex" xmlns:cx6="http://schemas.microsoft.com/office/drawing/2016/5/12/chartex" xmlns:cx7="http://schemas.microsoft.com/office/drawing/2016/5/13/chartex" xmlns:cx8="http://schemas.microsoft.com/office/drawing/2016/5/14/chartex" xmlns:mc="http://schemas.openxmlformats.org/markup-compatibility/2006" xmlns:aink="http://schemas.microsoft.com/office/drawing/2016/ink" xmlns:am3d="http://schemas.microsoft.com/office/drawing/2017/model3d" xmlns:o="urn:schemas-microsoft-com:office:office" xmlns:r="http://schemas.openxmlformats.org/officeDocument/2006/relationships" xmlns:m="http://schemas.openxmlformats.org/officeDocument/2006/math" xmlns:v="urn:schemas-microsoft-com:vml" xmlns:wp14="http://schemas.microsoft.com/office/word/2010/wordprocessingDrawing" xmlns:wp="http://schemas.openxmlformats.org/drawingml/2006/wordprocessingDrawing" xmlns:w10="urn:schemas-microsoft-com:office:word" xmlns:w="http://schemas.openxmlformats.org/wordprocessingml/2006/main" xmlns:w14="http://schemas.microsoft.com/office/word/2010/wordml" xmlns:w15="http://schemas.microsoft.com/office/word/2012/wordml" xmlns:w16cex="http://schemas.microsoft.com/office/word/2018/wordml/cex" xmlns:w16cid="http://schemas.microsoft.com/office/word/2016/wordml/cid" xmlns:w16="http://schemas.microsoft.com/office/word/2018/wordml" xmlns:w16sdtdh="http://schemas.microsoft.com/office/word/2020/wordml/sdtdatahash" xmlns:w16se="http://schemas.microsoft.com/office/word/2015/wordml/symex" xmlns:wpg="http://schemas.microsoft.com/office/word/2010/wordprocessingGroup" xmlns:wpi="http://schemas.microsoft.com/office/word/2010/wordprocessingInk" xmlns:wne="http://schemas.microsoft.com/office/word/2006/wordml" xmlns:wps="http://schemas.microsoft.com/office/word/2010/wordprocessingShape" mc:Ignorable="w14 w15 w16se w16cid w16 w16cex w16sdtdh wp14">
+<w:numbering xmlns:wpc="http://schemas.microsoft.com/office/word/2010/wordprocessingCanvas" xmlns:cx="http://schemas.microsoft.com/office/drawing/2014/chartex" xmlns:cx1="http://schemas.microsoft.com/office/drawing/2015/9/8/chartex" xmlns:cx2="http://schemas.microsoft.com/office/drawing/2015/10/21/chartex" xmlns:cx3="http://schemas.microsoft.com/office/drawing/2016/5/9/chartex" xmlns:cx4="http://schemas.microsoft.com/office/drawing/2016/5/10/chartex" xmlns:cx5="http://schemas.microsoft.com/office/drawing/2016/5/11/chartex" xmlns:cx6="http://schemas.microsoft.com/office/drawing/2016/5/12/chartex" xmlns:cx7="http://schemas.microsoft.com/office/drawing/2016/5/13/chartex" xmlns:cx8="http://schemas.microsoft.com/office/drawing/2016/5/14/chartex" xmlns:mc="http://schemas.openxmlformats.org/markup-compatibility/2006" xmlns:aink="http://schemas.microsoft.com/office/drawing/2016/ink" xmlns:am3d="http://schemas.microsoft.com/office/drawing/2017/model3d" xmlns:o="urn:schemas-microsoft-com:office:office" xmlns:oel="http://schemas.microsoft.com/office/2019/extlst" xmlns:r="http://schemas.openxmlformats.org/officeDocument/2006/relationships" xmlns:m="http://schemas.openxmlformats.org/officeDocument/2006/math" xmlns:v="urn:schemas-microsoft-com:vml" xmlns:wp14="http://schemas.microsoft.com/office/word/2010/wordprocessingDrawing" xmlns:wp="http://schemas.openxmlformats.org/drawingml/2006/wordprocessingDrawing" xmlns:w10="urn:schemas-microsoft-com:office:word" xmlns:w="http://schemas.openxmlformats.org/wordprocessingml/2006/main" xmlns:w14="http://schemas.microsoft.com/office/word/2010/wordml" xmlns:w15="http://schemas.microsoft.com/office/word/2012/wordml" xmlns:w16cex="http://schemas.microsoft.com/office/word/2018/wordml/cex" xmlns:w16cid="http://schemas.microsoft.com/office/word/2016/wordml/cid" xmlns:w16="http://schemas.microsoft.com/office/word/2018/wordml" xmlns:w16sdtdh="http://schemas.microsoft.com/office/word/2020/wordml/sdtdatahash" xmlns:w16se="http://schemas.microsoft.com/office/word/2015/wordml/symex" xmlns:wpg="http://schemas.microsoft.com/office/word/2010/wordprocessingGroup" xmlns:wpi="http://schemas.microsoft.com/office/word/2010/wordprocessingInk" xmlns:wne="http://schemas.microsoft.com/office/word/2006/wordml" xmlns:wps="http://schemas.microsoft.com/office/word/2010/wordprocessingShape" mc:Ignorable="w14 w15 w16se w16cid w16 w16cex w16sdtdh wp14">
   <w:abstractNum w:abstractNumId="0" w15:restartNumberingAfterBreak="0">
     <w:nsid w:val="8A6FA7B8"/>
     <w:multiLevelType w:val="hybridMultilevel"/>
@@ -8847,43 +9770,43 @@
       <w:lvlJc w:val="left"/>
     </w:lvl>
   </w:abstractNum>
-  <w:num w:numId="1">
+  <w:num w:numId="1" w16cid:durableId="1263102349">
     <w:abstractNumId w:val="10"/>
   </w:num>
-  <w:num w:numId="2">
+  <w:num w:numId="2" w16cid:durableId="832526217">
     <w:abstractNumId w:val="8"/>
   </w:num>
-  <w:num w:numId="3">
+  <w:num w:numId="3" w16cid:durableId="1934240945">
     <w:abstractNumId w:val="7"/>
   </w:num>
-  <w:num w:numId="4">
+  <w:num w:numId="4" w16cid:durableId="1428306793">
     <w:abstractNumId w:val="12"/>
   </w:num>
-  <w:num w:numId="5">
+  <w:num w:numId="5" w16cid:durableId="1535147691">
     <w:abstractNumId w:val="4"/>
   </w:num>
-  <w:num w:numId="6">
+  <w:num w:numId="6" w16cid:durableId="717359340">
     <w:abstractNumId w:val="9"/>
   </w:num>
-  <w:num w:numId="7">
+  <w:num w:numId="7" w16cid:durableId="612789682">
     <w:abstractNumId w:val="6"/>
   </w:num>
-  <w:num w:numId="8">
+  <w:num w:numId="8" w16cid:durableId="1988627503">
     <w:abstractNumId w:val="0"/>
   </w:num>
-  <w:num w:numId="9">
+  <w:num w:numId="9" w16cid:durableId="486819828">
     <w:abstractNumId w:val="1"/>
   </w:num>
-  <w:num w:numId="10">
+  <w:num w:numId="10" w16cid:durableId="953442116">
     <w:abstractNumId w:val="5"/>
   </w:num>
-  <w:num w:numId="11">
+  <w:num w:numId="11" w16cid:durableId="1865483586">
     <w:abstractNumId w:val="2"/>
   </w:num>
-  <w:num w:numId="12">
+  <w:num w:numId="12" w16cid:durableId="1491481795">
     <w:abstractNumId w:val="11"/>
   </w:num>
-  <w:num w:numId="13">
+  <w:num w:numId="13" w16cid:durableId="603614576">
     <w:abstractNumId w:val="3"/>
   </w:num>
 </w:numbering>

</xml_diff>